<commit_message>
Updates at the end of Sprint 2
</commit_message>
<xml_diff>
--- a/Agile_Docs/Agile Metrics.docx
+++ b/Agile_Docs/Agile Metrics.docx
@@ -1147,6 +1147,14 @@
                 <w:sz w:val="16"/>
               </w:rPr>
             </w:pPr>
+            <w:r>
+              <w:rPr>
+                <w:rFonts w:ascii="Calibri" w:eastAsia="Times New Roman" w:hAnsi="Calibri" w:cs="Times New Roman"/>
+                <w:color w:val="000000"/>
+                <w:sz w:val="16"/>
+              </w:rPr>
+              <w:t>5</w:t>
+            </w:r>
           </w:p>
         </w:tc>
         <w:tc>
@@ -2179,6 +2187,14 @@
                 <w:sz w:val="16"/>
               </w:rPr>
             </w:pPr>
+            <w:r>
+              <w:rPr>
+                <w:rFonts w:ascii="Calibri" w:eastAsia="Times New Roman" w:hAnsi="Calibri" w:cs="Times New Roman"/>
+                <w:color w:val="000000"/>
+                <w:sz w:val="16"/>
+              </w:rPr>
+              <w:t>9</w:t>
+            </w:r>
           </w:p>
         </w:tc>
         <w:tc>
@@ -2204,6 +2220,16 @@
                 <w:sz w:val="16"/>
               </w:rPr>
             </w:pPr>
+            <w:r>
+              <w:rPr>
+                <w:rFonts w:ascii="Calibri" w:eastAsia="Times New Roman" w:hAnsi="Calibri" w:cs="Times New Roman"/>
+                <w:color w:val="000000"/>
+                <w:sz w:val="16"/>
+              </w:rPr>
+              <w:t>4</w:t>
+            </w:r>
+            <w:bookmarkStart w:id="0" w:name="_GoBack"/>
+            <w:bookmarkEnd w:id="0"/>
           </w:p>
         </w:tc>
         <w:tc>
@@ -2695,6 +2721,14 @@
                 <w:sz w:val="16"/>
               </w:rPr>
             </w:pPr>
+            <w:r>
+              <w:rPr>
+                <w:rFonts w:ascii="Calibri" w:eastAsia="Times New Roman" w:hAnsi="Calibri" w:cs="Times New Roman"/>
+                <w:color w:val="000000"/>
+                <w:sz w:val="16"/>
+              </w:rPr>
+              <w:t>5</w:t>
+            </w:r>
           </w:p>
         </w:tc>
         <w:tc>
@@ -3117,10 +3151,7 @@
         </w:tc>
       </w:tr>
     </w:tbl>
-    <w:p>
-      <w:bookmarkStart w:id="0" w:name="_GoBack"/>
-      <w:bookmarkEnd w:id="0"/>
-    </w:p>
+    <w:p/>
     <w:p>
       <w:r>
         <w:t>Sprint 1 – Technical stories for to set up the front end and back end systems completed as planned during the sprint</w:t>
@@ -3828,7 +3859,7 @@
 </file>
 
 <file path=customXml/itemProps1.xml><?xml version="1.0" encoding="utf-8"?>
-<ds:datastoreItem xmlns:ds="http://schemas.openxmlformats.org/officeDocument/2006/customXml" ds:itemID="{728B756D-7E03-458D-84C1-3AF9C6D419A5}">
+<ds:datastoreItem xmlns:ds="http://schemas.openxmlformats.org/officeDocument/2006/customXml" ds:itemID="{047CDD4C-F7F3-44C6-8BBE-B0617FE3B3D6}">
   <ds:schemaRefs>
     <ds:schemaRef ds:uri="http://schemas.openxmlformats.org/officeDocument/2006/bibliography"/>
   </ds:schemaRefs>

</xml_diff>

<commit_message>
Updates at the end of Sprint 3
</commit_message>
<xml_diff>
--- a/Agile_Docs/Agile Metrics.docx
+++ b/Agile_Docs/Agile Metrics.docx
@@ -1180,6 +1180,14 @@
                 <w:sz w:val="16"/>
               </w:rPr>
             </w:pPr>
+            <w:r>
+              <w:rPr>
+                <w:rFonts w:ascii="Calibri" w:eastAsia="Times New Roman" w:hAnsi="Calibri" w:cs="Times New Roman"/>
+                <w:color w:val="000000"/>
+                <w:sz w:val="16"/>
+              </w:rPr>
+              <w:t>5</w:t>
+            </w:r>
           </w:p>
         </w:tc>
         <w:tc>
@@ -1679,6 +1687,14 @@
                 <w:sz w:val="16"/>
               </w:rPr>
             </w:pPr>
+            <w:r>
+              <w:rPr>
+                <w:rFonts w:ascii="Calibri" w:eastAsia="Times New Roman" w:hAnsi="Calibri" w:cs="Times New Roman"/>
+                <w:color w:val="000000"/>
+                <w:sz w:val="16"/>
+              </w:rPr>
+              <w:t>2</w:t>
+            </w:r>
           </w:p>
         </w:tc>
         <w:tc>
@@ -2228,33 +2244,41 @@
               </w:rPr>
               <w:t>4</w:t>
             </w:r>
+          </w:p>
+        </w:tc>
+        <w:tc>
+          <w:tcPr>
+            <w:tcW w:w="630" w:type="dxa"/>
+            <w:tcBorders>
+              <w:top w:val="nil"/>
+              <w:left w:val="nil"/>
+              <w:bottom w:val="single" w:sz="4" w:space="0" w:color="auto"/>
+              <w:right w:val="single" w:sz="4" w:space="0" w:color="auto"/>
+            </w:tcBorders>
+            <w:shd w:val="clear" w:color="000000" w:fill="E2EFDA"/>
+            <w:noWrap/>
+            <w:vAlign w:val="bottom"/>
+          </w:tcPr>
+          <w:p>
+            <w:pPr>
+              <w:spacing w:after="0" w:line="240" w:lineRule="auto"/>
+              <w:jc w:val="right"/>
+              <w:rPr>
+                <w:rFonts w:ascii="Calibri" w:eastAsia="Times New Roman" w:hAnsi="Calibri" w:cs="Times New Roman"/>
+                <w:color w:val="000000"/>
+                <w:sz w:val="16"/>
+              </w:rPr>
+            </w:pPr>
+            <w:r>
+              <w:rPr>
+                <w:rFonts w:ascii="Calibri" w:eastAsia="Times New Roman" w:hAnsi="Calibri" w:cs="Times New Roman"/>
+                <w:color w:val="000000"/>
+                <w:sz w:val="16"/>
+              </w:rPr>
+              <w:t>3</w:t>
+            </w:r>
             <w:bookmarkStart w:id="0" w:name="_GoBack"/>
             <w:bookmarkEnd w:id="0"/>
-          </w:p>
-        </w:tc>
-        <w:tc>
-          <w:tcPr>
-            <w:tcW w:w="630" w:type="dxa"/>
-            <w:tcBorders>
-              <w:top w:val="nil"/>
-              <w:left w:val="nil"/>
-              <w:bottom w:val="single" w:sz="4" w:space="0" w:color="auto"/>
-              <w:right w:val="single" w:sz="4" w:space="0" w:color="auto"/>
-            </w:tcBorders>
-            <w:shd w:val="clear" w:color="000000" w:fill="E2EFDA"/>
-            <w:noWrap/>
-            <w:vAlign w:val="bottom"/>
-          </w:tcPr>
-          <w:p>
-            <w:pPr>
-              <w:spacing w:after="0" w:line="240" w:lineRule="auto"/>
-              <w:jc w:val="right"/>
-              <w:rPr>
-                <w:rFonts w:ascii="Calibri" w:eastAsia="Times New Roman" w:hAnsi="Calibri" w:cs="Times New Roman"/>
-                <w:color w:val="000000"/>
-                <w:sz w:val="16"/>
-              </w:rPr>
-            </w:pPr>
           </w:p>
         </w:tc>
         <w:tc>
@@ -2754,6 +2778,14 @@
                 <w:sz w:val="16"/>
               </w:rPr>
             </w:pPr>
+            <w:r>
+              <w:rPr>
+                <w:rFonts w:ascii="Calibri" w:eastAsia="Times New Roman" w:hAnsi="Calibri" w:cs="Times New Roman"/>
+                <w:color w:val="000000"/>
+                <w:sz w:val="16"/>
+              </w:rPr>
+              <w:t>2</w:t>
+            </w:r>
           </w:p>
         </w:tc>
         <w:tc>
@@ -3155,6 +3187,16 @@
     <w:p>
       <w:r>
         <w:t>Sprint 1 – Technical stories for to set up the front end and back end systems completed as planned during the sprint</w:t>
+      </w:r>
+    </w:p>
+    <w:p>
+      <w:r>
+        <w:t>Sprint 2 – Identification of data elements to be displayed for each medication</w:t>
+      </w:r>
+    </w:p>
+    <w:p>
+      <w:r>
+        <w:t>Sprint 3 – Auto complete of search text</w:t>
       </w:r>
     </w:p>
     <w:p/>
@@ -3859,7 +3901,7 @@
 </file>
 
 <file path=customXml/itemProps1.xml><?xml version="1.0" encoding="utf-8"?>
-<ds:datastoreItem xmlns:ds="http://schemas.openxmlformats.org/officeDocument/2006/customXml" ds:itemID="{047CDD4C-F7F3-44C6-8BBE-B0617FE3B3D6}">
+<ds:datastoreItem xmlns:ds="http://schemas.openxmlformats.org/officeDocument/2006/customXml" ds:itemID="{05179636-E647-4929-A49F-A523DEFFDF38}">
   <ds:schemaRefs>
     <ds:schemaRef ds:uri="http://schemas.openxmlformats.org/officeDocument/2006/bibliography"/>
   </ds:schemaRefs>

</xml_diff>

<commit_message>
Updates at the end of Sprint 8
</commit_message>
<xml_diff>
--- a/Agile_Docs/Agile Metrics.docx
+++ b/Agile_Docs/Agile Metrics.docx
@@ -2458,6 +2458,14 @@
                 <w:sz w:val="16"/>
               </w:rPr>
             </w:pPr>
+            <w:r>
+              <w:rPr>
+                <w:rFonts w:ascii="Calibri" w:eastAsia="Times New Roman" w:hAnsi="Calibri" w:cs="Times New Roman"/>
+                <w:color w:val="000000"/>
+                <w:sz w:val="16"/>
+              </w:rPr>
+              <w:t>6</w:t>
+            </w:r>
           </w:p>
         </w:tc>
         <w:tc>
@@ -3595,14 +3603,21 @@
           <w:p>
             <w:pPr>
               <w:spacing w:after="0" w:line="240" w:lineRule="auto"/>
-              <w:ind w:left="1440"/>
-              <w:jc w:val="right"/>
-              <w:rPr>
-                <w:rFonts w:ascii="Calibri" w:eastAsia="Times New Roman" w:hAnsi="Calibri" w:cs="Times New Roman"/>
-                <w:color w:val="000000"/>
-                <w:sz w:val="16"/>
-              </w:rPr>
-            </w:pPr>
+              <w:jc w:val="right"/>
+              <w:rPr>
+                <w:rFonts w:ascii="Calibri" w:eastAsia="Times New Roman" w:hAnsi="Calibri" w:cs="Times New Roman"/>
+                <w:color w:val="000000"/>
+                <w:sz w:val="16"/>
+              </w:rPr>
+            </w:pPr>
+            <w:r>
+              <w:rPr>
+                <w:rFonts w:ascii="Calibri" w:eastAsia="Times New Roman" w:hAnsi="Calibri" w:cs="Times New Roman"/>
+                <w:color w:val="000000"/>
+                <w:sz w:val="16"/>
+              </w:rPr>
+              <w:t>6</w:t>
+            </w:r>
           </w:p>
         </w:tc>
         <w:tc>
@@ -3958,6 +3973,9 @@
     <w:p>
       <w:r>
         <w:t xml:space="preserve">Sprint 8 – </w:t>
+      </w:r>
+      <w:r>
+        <w:t>Rewrote API to extract drug recall information</w:t>
       </w:r>
       <w:bookmarkStart w:id="0" w:name="_GoBack"/>
       <w:bookmarkEnd w:id="0"/>
@@ -4664,7 +4682,7 @@
 </file>
 
 <file path=customXml/itemProps1.xml><?xml version="1.0" encoding="utf-8"?>
-<ds:datastoreItem xmlns:ds="http://schemas.openxmlformats.org/officeDocument/2006/customXml" ds:itemID="{F7DF73C2-4101-473A-AFBD-610CA3E56091}">
+<ds:datastoreItem xmlns:ds="http://schemas.openxmlformats.org/officeDocument/2006/customXml" ds:itemID="{8FAAECCE-36D0-433F-8ADD-E94F955A252D}">
   <ds:schemaRefs>
     <ds:schemaRef ds:uri="http://schemas.openxmlformats.org/officeDocument/2006/bibliography"/>
   </ds:schemaRefs>

</xml_diff>

<commit_message>
Updates at the end of Sprint 9
</commit_message>
<xml_diff>
--- a/Agile_Docs/Agile Metrics.docx
+++ b/Agile_Docs/Agile Metrics.docx
@@ -20,8 +20,8 @@
         <w:gridCol w:w="630"/>
         <w:gridCol w:w="630"/>
         <w:gridCol w:w="630"/>
-        <w:gridCol w:w="630"/>
-        <w:gridCol w:w="630"/>
+        <w:gridCol w:w="540"/>
+        <w:gridCol w:w="720"/>
         <w:gridCol w:w="630"/>
         <w:gridCol w:w="630"/>
         <w:gridCol w:w="630"/>
@@ -481,7 +481,7 @@
         </w:tc>
         <w:tc>
           <w:tcPr>
-            <w:tcW w:w="630" w:type="dxa"/>
+            <w:tcW w:w="540" w:type="dxa"/>
             <w:tcBorders>
               <w:top w:val="single" w:sz="4" w:space="0" w:color="auto"/>
               <w:left w:val="nil"/>
@@ -530,7 +530,7 @@
         </w:tc>
         <w:tc>
           <w:tcPr>
-            <w:tcW w:w="630" w:type="dxa"/>
+            <w:tcW w:w="720" w:type="dxa"/>
             <w:tcBorders>
               <w:top w:val="single" w:sz="4" w:space="0" w:color="auto"/>
               <w:left w:val="nil"/>
@@ -1328,22 +1328,31 @@
               <w:right w:val="single" w:sz="4" w:space="0" w:color="auto"/>
             </w:tcBorders>
             <w:shd w:val="clear" w:color="000000" w:fill="E2EFDA"/>
-          </w:tcPr>
-          <w:p>
-            <w:pPr>
-              <w:spacing w:after="0" w:line="240" w:lineRule="auto"/>
-              <w:jc w:val="right"/>
-              <w:rPr>
-                <w:rFonts w:ascii="Calibri" w:eastAsia="Times New Roman" w:hAnsi="Calibri" w:cs="Times New Roman"/>
-                <w:color w:val="000000"/>
-                <w:sz w:val="16"/>
-              </w:rPr>
-            </w:pPr>
-          </w:p>
-        </w:tc>
-        <w:tc>
-          <w:tcPr>
-            <w:tcW w:w="630" w:type="dxa"/>
+            <w:vAlign w:val="bottom"/>
+          </w:tcPr>
+          <w:p>
+            <w:pPr>
+              <w:spacing w:after="0" w:line="240" w:lineRule="auto"/>
+              <w:jc w:val="right"/>
+              <w:rPr>
+                <w:rFonts w:ascii="Calibri" w:eastAsia="Times New Roman" w:hAnsi="Calibri" w:cs="Times New Roman"/>
+                <w:color w:val="000000"/>
+                <w:sz w:val="16"/>
+              </w:rPr>
+            </w:pPr>
+            <w:r>
+              <w:rPr>
+                <w:rFonts w:ascii="Calibri" w:eastAsia="Times New Roman" w:hAnsi="Calibri" w:cs="Times New Roman"/>
+                <w:color w:val="000000"/>
+                <w:sz w:val="16"/>
+              </w:rPr>
+              <w:t>3</w:t>
+            </w:r>
+          </w:p>
+        </w:tc>
+        <w:tc>
+          <w:tcPr>
+            <w:tcW w:w="540" w:type="dxa"/>
             <w:tcBorders>
               <w:top w:val="nil"/>
               <w:left w:val="nil"/>
@@ -1351,22 +1360,31 @@
               <w:right w:val="single" w:sz="4" w:space="0" w:color="auto"/>
             </w:tcBorders>
             <w:shd w:val="clear" w:color="000000" w:fill="E2EFDA"/>
-          </w:tcPr>
-          <w:p>
-            <w:pPr>
-              <w:spacing w:after="0" w:line="240" w:lineRule="auto"/>
-              <w:jc w:val="right"/>
-              <w:rPr>
-                <w:rFonts w:ascii="Calibri" w:eastAsia="Times New Roman" w:hAnsi="Calibri" w:cs="Times New Roman"/>
-                <w:color w:val="000000"/>
-                <w:sz w:val="16"/>
-              </w:rPr>
-            </w:pPr>
-          </w:p>
-        </w:tc>
-        <w:tc>
-          <w:tcPr>
-            <w:tcW w:w="630" w:type="dxa"/>
+            <w:vAlign w:val="bottom"/>
+          </w:tcPr>
+          <w:p>
+            <w:pPr>
+              <w:spacing w:after="0" w:line="240" w:lineRule="auto"/>
+              <w:jc w:val="right"/>
+              <w:rPr>
+                <w:rFonts w:ascii="Calibri" w:eastAsia="Times New Roman" w:hAnsi="Calibri" w:cs="Times New Roman"/>
+                <w:color w:val="000000"/>
+                <w:sz w:val="16"/>
+              </w:rPr>
+            </w:pPr>
+            <w:r>
+              <w:rPr>
+                <w:rFonts w:ascii="Calibri" w:eastAsia="Times New Roman" w:hAnsi="Calibri" w:cs="Times New Roman"/>
+                <w:color w:val="000000"/>
+                <w:sz w:val="16"/>
+              </w:rPr>
+              <w:t>4</w:t>
+            </w:r>
+          </w:p>
+        </w:tc>
+        <w:tc>
+          <w:tcPr>
+            <w:tcW w:w="720" w:type="dxa"/>
             <w:tcBorders>
               <w:top w:val="nil"/>
               <w:left w:val="nil"/>
@@ -1902,45 +1920,63 @@
               <w:right w:val="single" w:sz="4" w:space="0" w:color="auto"/>
             </w:tcBorders>
             <w:shd w:val="clear" w:color="000000" w:fill="FFFFFF"/>
-          </w:tcPr>
-          <w:p>
-            <w:pPr>
-              <w:spacing w:after="0" w:line="240" w:lineRule="auto"/>
-              <w:jc w:val="right"/>
-              <w:rPr>
-                <w:rFonts w:ascii="Calibri" w:eastAsia="Times New Roman" w:hAnsi="Calibri" w:cs="Times New Roman"/>
-                <w:color w:val="000000"/>
-                <w:sz w:val="16"/>
-              </w:rPr>
-            </w:pPr>
-          </w:p>
-        </w:tc>
-        <w:tc>
-          <w:tcPr>
-            <w:tcW w:w="630" w:type="dxa"/>
-            <w:tcBorders>
-              <w:top w:val="nil"/>
-              <w:left w:val="nil"/>
-              <w:bottom w:val="single" w:sz="4" w:space="0" w:color="auto"/>
-              <w:right w:val="single" w:sz="4" w:space="0" w:color="auto"/>
-            </w:tcBorders>
-            <w:shd w:val="clear" w:color="000000" w:fill="FFFFFF"/>
-          </w:tcPr>
-          <w:p>
-            <w:pPr>
-              <w:spacing w:after="0" w:line="240" w:lineRule="auto"/>
-              <w:jc w:val="right"/>
-              <w:rPr>
-                <w:rFonts w:ascii="Calibri" w:eastAsia="Times New Roman" w:hAnsi="Calibri" w:cs="Times New Roman"/>
-                <w:color w:val="000000"/>
-                <w:sz w:val="16"/>
-              </w:rPr>
-            </w:pPr>
-          </w:p>
-        </w:tc>
-        <w:tc>
-          <w:tcPr>
-            <w:tcW w:w="630" w:type="dxa"/>
+            <w:vAlign w:val="bottom"/>
+          </w:tcPr>
+          <w:p>
+            <w:pPr>
+              <w:spacing w:after="0" w:line="240" w:lineRule="auto"/>
+              <w:jc w:val="right"/>
+              <w:rPr>
+                <w:rFonts w:ascii="Calibri" w:eastAsia="Times New Roman" w:hAnsi="Calibri" w:cs="Times New Roman"/>
+                <w:color w:val="000000"/>
+                <w:sz w:val="16"/>
+              </w:rPr>
+            </w:pPr>
+            <w:r>
+              <w:rPr>
+                <w:rFonts w:ascii="Calibri" w:eastAsia="Times New Roman" w:hAnsi="Calibri" w:cs="Times New Roman"/>
+                <w:color w:val="000000"/>
+                <w:sz w:val="16"/>
+              </w:rPr>
+              <w:t>2</w:t>
+            </w:r>
+          </w:p>
+        </w:tc>
+        <w:tc>
+          <w:tcPr>
+            <w:tcW w:w="540" w:type="dxa"/>
+            <w:tcBorders>
+              <w:top w:val="nil"/>
+              <w:left w:val="nil"/>
+              <w:bottom w:val="single" w:sz="4" w:space="0" w:color="auto"/>
+              <w:right w:val="single" w:sz="4" w:space="0" w:color="auto"/>
+            </w:tcBorders>
+            <w:shd w:val="clear" w:color="000000" w:fill="FFFFFF"/>
+            <w:vAlign w:val="bottom"/>
+          </w:tcPr>
+          <w:p>
+            <w:pPr>
+              <w:spacing w:after="0" w:line="240" w:lineRule="auto"/>
+              <w:jc w:val="right"/>
+              <w:rPr>
+                <w:rFonts w:ascii="Calibri" w:eastAsia="Times New Roman" w:hAnsi="Calibri" w:cs="Times New Roman"/>
+                <w:color w:val="000000"/>
+                <w:sz w:val="16"/>
+              </w:rPr>
+            </w:pPr>
+            <w:r>
+              <w:rPr>
+                <w:rFonts w:ascii="Calibri" w:eastAsia="Times New Roman" w:hAnsi="Calibri" w:cs="Times New Roman"/>
+                <w:color w:val="000000"/>
+                <w:sz w:val="16"/>
+              </w:rPr>
+              <w:t>1</w:t>
+            </w:r>
+          </w:p>
+        </w:tc>
+        <w:tc>
+          <w:tcPr>
+            <w:tcW w:w="720" w:type="dxa"/>
             <w:tcBorders>
               <w:top w:val="nil"/>
               <w:left w:val="nil"/>
@@ -2478,22 +2514,31 @@
               <w:right w:val="single" w:sz="4" w:space="0" w:color="auto"/>
             </w:tcBorders>
             <w:shd w:val="clear" w:color="000000" w:fill="E2EFDA"/>
-          </w:tcPr>
-          <w:p>
-            <w:pPr>
-              <w:spacing w:after="0" w:line="240" w:lineRule="auto"/>
-              <w:jc w:val="right"/>
-              <w:rPr>
-                <w:rFonts w:ascii="Calibri" w:eastAsia="Times New Roman" w:hAnsi="Calibri" w:cs="Times New Roman"/>
-                <w:color w:val="000000"/>
-                <w:sz w:val="16"/>
-              </w:rPr>
-            </w:pPr>
-          </w:p>
-        </w:tc>
-        <w:tc>
-          <w:tcPr>
-            <w:tcW w:w="630" w:type="dxa"/>
+            <w:vAlign w:val="bottom"/>
+          </w:tcPr>
+          <w:p>
+            <w:pPr>
+              <w:spacing w:after="0" w:line="240" w:lineRule="auto"/>
+              <w:jc w:val="right"/>
+              <w:rPr>
+                <w:rFonts w:ascii="Calibri" w:eastAsia="Times New Roman" w:hAnsi="Calibri" w:cs="Times New Roman"/>
+                <w:color w:val="000000"/>
+                <w:sz w:val="16"/>
+              </w:rPr>
+            </w:pPr>
+            <w:r>
+              <w:rPr>
+                <w:rFonts w:ascii="Calibri" w:eastAsia="Times New Roman" w:hAnsi="Calibri" w:cs="Times New Roman"/>
+                <w:color w:val="000000"/>
+                <w:sz w:val="16"/>
+              </w:rPr>
+              <w:t>5</w:t>
+            </w:r>
+          </w:p>
+        </w:tc>
+        <w:tc>
+          <w:tcPr>
+            <w:tcW w:w="540" w:type="dxa"/>
             <w:tcBorders>
               <w:top w:val="nil"/>
               <w:left w:val="nil"/>
@@ -2501,22 +2546,23 @@
               <w:right w:val="single" w:sz="4" w:space="0" w:color="auto"/>
             </w:tcBorders>
             <w:shd w:val="clear" w:color="000000" w:fill="E2EFDA"/>
-          </w:tcPr>
-          <w:p>
-            <w:pPr>
-              <w:spacing w:after="0" w:line="240" w:lineRule="auto"/>
-              <w:jc w:val="right"/>
-              <w:rPr>
-                <w:rFonts w:ascii="Calibri" w:eastAsia="Times New Roman" w:hAnsi="Calibri" w:cs="Times New Roman"/>
-                <w:color w:val="000000"/>
-                <w:sz w:val="16"/>
-              </w:rPr>
-            </w:pPr>
-          </w:p>
-        </w:tc>
-        <w:tc>
-          <w:tcPr>
-            <w:tcW w:w="630" w:type="dxa"/>
+            <w:vAlign w:val="bottom"/>
+          </w:tcPr>
+          <w:p>
+            <w:pPr>
+              <w:spacing w:after="0" w:line="240" w:lineRule="auto"/>
+              <w:jc w:val="right"/>
+              <w:rPr>
+                <w:rFonts w:ascii="Calibri" w:eastAsia="Times New Roman" w:hAnsi="Calibri" w:cs="Times New Roman"/>
+                <w:color w:val="000000"/>
+                <w:sz w:val="16"/>
+              </w:rPr>
+            </w:pPr>
+          </w:p>
+        </w:tc>
+        <w:tc>
+          <w:tcPr>
+            <w:tcW w:w="720" w:type="dxa"/>
             <w:tcBorders>
               <w:top w:val="nil"/>
               <w:left w:val="nil"/>
@@ -3054,45 +3100,63 @@
               <w:right w:val="single" w:sz="4" w:space="0" w:color="auto"/>
             </w:tcBorders>
             <w:shd w:val="clear" w:color="000000" w:fill="FFFFFF"/>
-          </w:tcPr>
-          <w:p>
-            <w:pPr>
-              <w:spacing w:after="0" w:line="240" w:lineRule="auto"/>
-              <w:jc w:val="right"/>
-              <w:rPr>
-                <w:rFonts w:ascii="Calibri" w:eastAsia="Times New Roman" w:hAnsi="Calibri" w:cs="Times New Roman"/>
-                <w:color w:val="000000"/>
-                <w:sz w:val="16"/>
-              </w:rPr>
-            </w:pPr>
-          </w:p>
-        </w:tc>
-        <w:tc>
-          <w:tcPr>
-            <w:tcW w:w="630" w:type="dxa"/>
-            <w:tcBorders>
-              <w:top w:val="single" w:sz="4" w:space="0" w:color="auto"/>
-              <w:left w:val="nil"/>
-              <w:bottom w:val="single" w:sz="4" w:space="0" w:color="auto"/>
-              <w:right w:val="single" w:sz="4" w:space="0" w:color="auto"/>
-            </w:tcBorders>
-            <w:shd w:val="clear" w:color="000000" w:fill="FFFFFF"/>
-          </w:tcPr>
-          <w:p>
-            <w:pPr>
-              <w:spacing w:after="0" w:line="240" w:lineRule="auto"/>
-              <w:jc w:val="right"/>
-              <w:rPr>
-                <w:rFonts w:ascii="Calibri" w:eastAsia="Times New Roman" w:hAnsi="Calibri" w:cs="Times New Roman"/>
-                <w:color w:val="000000"/>
-                <w:sz w:val="16"/>
-              </w:rPr>
-            </w:pPr>
-          </w:p>
-        </w:tc>
-        <w:tc>
-          <w:tcPr>
-            <w:tcW w:w="630" w:type="dxa"/>
+            <w:vAlign w:val="bottom"/>
+          </w:tcPr>
+          <w:p>
+            <w:pPr>
+              <w:spacing w:after="0" w:line="240" w:lineRule="auto"/>
+              <w:jc w:val="right"/>
+              <w:rPr>
+                <w:rFonts w:ascii="Calibri" w:eastAsia="Times New Roman" w:hAnsi="Calibri" w:cs="Times New Roman"/>
+                <w:color w:val="000000"/>
+                <w:sz w:val="16"/>
+              </w:rPr>
+            </w:pPr>
+            <w:r>
+              <w:rPr>
+                <w:rFonts w:ascii="Calibri" w:eastAsia="Times New Roman" w:hAnsi="Calibri" w:cs="Times New Roman"/>
+                <w:color w:val="000000"/>
+                <w:sz w:val="16"/>
+              </w:rPr>
+              <w:t>7</w:t>
+            </w:r>
+          </w:p>
+        </w:tc>
+        <w:tc>
+          <w:tcPr>
+            <w:tcW w:w="540" w:type="dxa"/>
+            <w:tcBorders>
+              <w:top w:val="single" w:sz="4" w:space="0" w:color="auto"/>
+              <w:left w:val="nil"/>
+              <w:bottom w:val="single" w:sz="4" w:space="0" w:color="auto"/>
+              <w:right w:val="single" w:sz="4" w:space="0" w:color="auto"/>
+            </w:tcBorders>
+            <w:shd w:val="clear" w:color="000000" w:fill="FFFFFF"/>
+            <w:vAlign w:val="bottom"/>
+          </w:tcPr>
+          <w:p>
+            <w:pPr>
+              <w:spacing w:after="0" w:line="240" w:lineRule="auto"/>
+              <w:jc w:val="right"/>
+              <w:rPr>
+                <w:rFonts w:ascii="Calibri" w:eastAsia="Times New Roman" w:hAnsi="Calibri" w:cs="Times New Roman"/>
+                <w:color w:val="000000"/>
+                <w:sz w:val="16"/>
+              </w:rPr>
+            </w:pPr>
+            <w:r>
+              <w:rPr>
+                <w:rFonts w:ascii="Calibri" w:eastAsia="Times New Roman" w:hAnsi="Calibri" w:cs="Times New Roman"/>
+                <w:color w:val="000000"/>
+                <w:sz w:val="16"/>
+              </w:rPr>
+              <w:t>8</w:t>
+            </w:r>
+          </w:p>
+        </w:tc>
+        <w:tc>
+          <w:tcPr>
+            <w:tcW w:w="720" w:type="dxa"/>
             <w:tcBorders>
               <w:top w:val="single" w:sz="4" w:space="0" w:color="auto"/>
               <w:left w:val="nil"/>
@@ -3630,47 +3694,57 @@
               <w:right w:val="single" w:sz="4" w:space="0" w:color="auto"/>
             </w:tcBorders>
             <w:shd w:val="clear" w:color="000000" w:fill="FFFFFF"/>
-          </w:tcPr>
-          <w:p>
-            <w:pPr>
-              <w:spacing w:after="0" w:line="240" w:lineRule="auto"/>
-              <w:ind w:left="1440"/>
-              <w:jc w:val="right"/>
-              <w:rPr>
-                <w:rFonts w:ascii="Calibri" w:eastAsia="Times New Roman" w:hAnsi="Calibri" w:cs="Times New Roman"/>
-                <w:color w:val="000000"/>
-                <w:sz w:val="16"/>
-              </w:rPr>
-            </w:pPr>
-          </w:p>
-        </w:tc>
-        <w:tc>
-          <w:tcPr>
-            <w:tcW w:w="630" w:type="dxa"/>
-            <w:tcBorders>
-              <w:top w:val="single" w:sz="4" w:space="0" w:color="auto"/>
-              <w:left w:val="nil"/>
-              <w:bottom w:val="single" w:sz="4" w:space="0" w:color="auto"/>
-              <w:right w:val="single" w:sz="4" w:space="0" w:color="auto"/>
-            </w:tcBorders>
-            <w:shd w:val="clear" w:color="000000" w:fill="FFFFFF"/>
-          </w:tcPr>
-          <w:p>
-            <w:pPr>
-              <w:spacing w:after="0" w:line="240" w:lineRule="auto"/>
-              <w:ind w:left="1440"/>
-              <w:jc w:val="right"/>
-              <w:rPr>
-                <w:rFonts w:ascii="Calibri" w:eastAsia="Times New Roman" w:hAnsi="Calibri" w:cs="Times New Roman"/>
-                <w:color w:val="000000"/>
-                <w:sz w:val="16"/>
-              </w:rPr>
-            </w:pPr>
-          </w:p>
-        </w:tc>
-        <w:tc>
-          <w:tcPr>
-            <w:tcW w:w="630" w:type="dxa"/>
+            <w:vAlign w:val="bottom"/>
+          </w:tcPr>
+          <w:p>
+            <w:pPr>
+              <w:spacing w:after="0" w:line="240" w:lineRule="auto"/>
+              <w:jc w:val="right"/>
+              <w:rPr>
+                <w:rFonts w:ascii="Calibri" w:eastAsia="Times New Roman" w:hAnsi="Calibri" w:cs="Times New Roman"/>
+                <w:color w:val="000000"/>
+                <w:sz w:val="16"/>
+              </w:rPr>
+            </w:pPr>
+            <w:r>
+              <w:rPr>
+                <w:rFonts w:ascii="Calibri" w:eastAsia="Times New Roman" w:hAnsi="Calibri" w:cs="Times New Roman"/>
+                <w:color w:val="000000"/>
+                <w:sz w:val="16"/>
+              </w:rPr>
+              <w:t>7</w:t>
+            </w:r>
+          </w:p>
+        </w:tc>
+        <w:tc>
+          <w:tcPr>
+            <w:tcW w:w="540" w:type="dxa"/>
+            <w:tcBorders>
+              <w:top w:val="single" w:sz="4" w:space="0" w:color="auto"/>
+              <w:left w:val="nil"/>
+              <w:bottom w:val="single" w:sz="4" w:space="0" w:color="auto"/>
+              <w:right w:val="single" w:sz="4" w:space="0" w:color="auto"/>
+            </w:tcBorders>
+            <w:shd w:val="clear" w:color="000000" w:fill="FFFFFF"/>
+            <w:vAlign w:val="bottom"/>
+          </w:tcPr>
+          <w:p>
+            <w:pPr>
+              <w:spacing w:after="0" w:line="240" w:lineRule="auto"/>
+              <w:jc w:val="right"/>
+              <w:rPr>
+                <w:rFonts w:ascii="Calibri" w:eastAsia="Times New Roman" w:hAnsi="Calibri" w:cs="Times New Roman"/>
+                <w:color w:val="000000"/>
+                <w:sz w:val="16"/>
+              </w:rPr>
+            </w:pPr>
+            <w:bookmarkStart w:id="0" w:name="_GoBack"/>
+            <w:bookmarkEnd w:id="0"/>
+          </w:p>
+        </w:tc>
+        <w:tc>
+          <w:tcPr>
+            <w:tcW w:w="720" w:type="dxa"/>
             <w:tcBorders>
               <w:top w:val="single" w:sz="4" w:space="0" w:color="auto"/>
               <w:left w:val="nil"/>
@@ -3977,8 +4051,11 @@
       <w:r>
         <w:t>Rewrote API to extract drug recall information</w:t>
       </w:r>
-      <w:bookmarkStart w:id="0" w:name="_GoBack"/>
-      <w:bookmarkEnd w:id="0"/>
+    </w:p>
+    <w:p>
+      <w:r>
+        <w:t>Sprint 9 – Demonstrated new interface to display recall information</w:t>
+      </w:r>
     </w:p>
     <w:p/>
     <w:p/>
@@ -4682,7 +4759,7 @@
 </file>
 
 <file path=customXml/itemProps1.xml><?xml version="1.0" encoding="utf-8"?>
-<ds:datastoreItem xmlns:ds="http://schemas.openxmlformats.org/officeDocument/2006/customXml" ds:itemID="{8FAAECCE-36D0-433F-8ADD-E94F955A252D}">
+<ds:datastoreItem xmlns:ds="http://schemas.openxmlformats.org/officeDocument/2006/customXml" ds:itemID="{01DC5784-75D3-474C-9731-DFB9330B59D9}">
   <ds:schemaRefs>
     <ds:schemaRef ds:uri="http://schemas.openxmlformats.org/officeDocument/2006/bibliography"/>
   </ds:schemaRefs>

</xml_diff>

<commit_message>
Updates at the end of Sprint 10
</commit_message>
<xml_diff>
--- a/Agile_Docs/Agile Metrics.docx
+++ b/Agile_Docs/Agile Metrics.docx
@@ -1392,17 +1392,26 @@
               <w:right w:val="single" w:sz="4" w:space="0" w:color="auto"/>
             </w:tcBorders>
             <w:shd w:val="clear" w:color="000000" w:fill="E2EFDA"/>
-          </w:tcPr>
-          <w:p>
-            <w:pPr>
-              <w:spacing w:after="0" w:line="240" w:lineRule="auto"/>
-              <w:jc w:val="right"/>
-              <w:rPr>
-                <w:rFonts w:ascii="Calibri" w:eastAsia="Times New Roman" w:hAnsi="Calibri" w:cs="Times New Roman"/>
-                <w:color w:val="000000"/>
-                <w:sz w:val="16"/>
-              </w:rPr>
-            </w:pPr>
+            <w:vAlign w:val="bottom"/>
+          </w:tcPr>
+          <w:p>
+            <w:pPr>
+              <w:spacing w:after="0" w:line="240" w:lineRule="auto"/>
+              <w:jc w:val="right"/>
+              <w:rPr>
+                <w:rFonts w:ascii="Calibri" w:eastAsia="Times New Roman" w:hAnsi="Calibri" w:cs="Times New Roman"/>
+                <w:color w:val="000000"/>
+                <w:sz w:val="16"/>
+              </w:rPr>
+            </w:pPr>
+            <w:r>
+              <w:rPr>
+                <w:rFonts w:ascii="Calibri" w:eastAsia="Times New Roman" w:hAnsi="Calibri" w:cs="Times New Roman"/>
+                <w:color w:val="000000"/>
+                <w:sz w:val="16"/>
+              </w:rPr>
+              <w:t>6</w:t>
+            </w:r>
           </w:p>
         </w:tc>
         <w:tc>
@@ -1984,17 +1993,26 @@
               <w:right w:val="single" w:sz="4" w:space="0" w:color="auto"/>
             </w:tcBorders>
             <w:shd w:val="clear" w:color="000000" w:fill="FFFFFF"/>
-          </w:tcPr>
-          <w:p>
-            <w:pPr>
-              <w:spacing w:after="0" w:line="240" w:lineRule="auto"/>
-              <w:jc w:val="right"/>
-              <w:rPr>
-                <w:rFonts w:ascii="Calibri" w:eastAsia="Times New Roman" w:hAnsi="Calibri" w:cs="Times New Roman"/>
-                <w:color w:val="000000"/>
-                <w:sz w:val="16"/>
-              </w:rPr>
-            </w:pPr>
+            <w:vAlign w:val="bottom"/>
+          </w:tcPr>
+          <w:p>
+            <w:pPr>
+              <w:spacing w:after="0" w:line="240" w:lineRule="auto"/>
+              <w:jc w:val="right"/>
+              <w:rPr>
+                <w:rFonts w:ascii="Calibri" w:eastAsia="Times New Roman" w:hAnsi="Calibri" w:cs="Times New Roman"/>
+                <w:color w:val="000000"/>
+                <w:sz w:val="16"/>
+              </w:rPr>
+            </w:pPr>
+            <w:r>
+              <w:rPr>
+                <w:rFonts w:ascii="Calibri" w:eastAsia="Times New Roman" w:hAnsi="Calibri" w:cs="Times New Roman"/>
+                <w:color w:val="000000"/>
+                <w:sz w:val="16"/>
+              </w:rPr>
+              <w:t>0</w:t>
+            </w:r>
           </w:p>
         </w:tc>
         <w:tc>
@@ -2558,6 +2576,14 @@
                 <w:sz w:val="16"/>
               </w:rPr>
             </w:pPr>
+            <w:r>
+              <w:rPr>
+                <w:rFonts w:ascii="Calibri" w:eastAsia="Times New Roman" w:hAnsi="Calibri" w:cs="Times New Roman"/>
+                <w:color w:val="000000"/>
+                <w:sz w:val="16"/>
+              </w:rPr>
+              <w:t>1</w:t>
+            </w:r>
           </w:p>
         </w:tc>
         <w:tc>
@@ -2570,6 +2596,7 @@
               <w:right w:val="single" w:sz="4" w:space="0" w:color="auto"/>
             </w:tcBorders>
             <w:shd w:val="clear" w:color="000000" w:fill="E2EFDA"/>
+            <w:vAlign w:val="bottom"/>
           </w:tcPr>
           <w:p>
             <w:pPr>
@@ -3164,17 +3191,26 @@
               <w:right w:val="single" w:sz="4" w:space="0" w:color="auto"/>
             </w:tcBorders>
             <w:shd w:val="clear" w:color="000000" w:fill="FFFFFF"/>
-          </w:tcPr>
-          <w:p>
-            <w:pPr>
-              <w:spacing w:after="0" w:line="240" w:lineRule="auto"/>
-              <w:jc w:val="right"/>
-              <w:rPr>
-                <w:rFonts w:ascii="Calibri" w:eastAsia="Times New Roman" w:hAnsi="Calibri" w:cs="Times New Roman"/>
-                <w:color w:val="000000"/>
-                <w:sz w:val="16"/>
-              </w:rPr>
-            </w:pPr>
+            <w:vAlign w:val="bottom"/>
+          </w:tcPr>
+          <w:p>
+            <w:pPr>
+              <w:spacing w:after="0" w:line="240" w:lineRule="auto"/>
+              <w:jc w:val="right"/>
+              <w:rPr>
+                <w:rFonts w:ascii="Calibri" w:eastAsia="Times New Roman" w:hAnsi="Calibri" w:cs="Times New Roman"/>
+                <w:color w:val="000000"/>
+                <w:sz w:val="16"/>
+              </w:rPr>
+            </w:pPr>
+            <w:r>
+              <w:rPr>
+                <w:rFonts w:ascii="Calibri" w:eastAsia="Times New Roman" w:hAnsi="Calibri" w:cs="Times New Roman"/>
+                <w:color w:val="000000"/>
+                <w:sz w:val="16"/>
+              </w:rPr>
+              <w:t>8</w:t>
+            </w:r>
           </w:p>
         </w:tc>
         <w:tc>
@@ -3738,8 +3774,14 @@
                 <w:sz w:val="16"/>
               </w:rPr>
             </w:pPr>
-            <w:bookmarkStart w:id="0" w:name="_GoBack"/>
-            <w:bookmarkEnd w:id="0"/>
+            <w:r>
+              <w:rPr>
+                <w:rFonts w:ascii="Calibri" w:eastAsia="Times New Roman" w:hAnsi="Calibri" w:cs="Times New Roman"/>
+                <w:color w:val="000000"/>
+                <w:sz w:val="16"/>
+              </w:rPr>
+              <w:t>1</w:t>
+            </w:r>
           </w:p>
         </w:tc>
         <w:tc>
@@ -3752,11 +3794,11 @@
               <w:right w:val="single" w:sz="4" w:space="0" w:color="auto"/>
             </w:tcBorders>
             <w:shd w:val="clear" w:color="000000" w:fill="FFFFFF"/>
-          </w:tcPr>
-          <w:p>
-            <w:pPr>
-              <w:spacing w:after="0" w:line="240" w:lineRule="auto"/>
-              <w:ind w:left="1440"/>
+            <w:vAlign w:val="bottom"/>
+          </w:tcPr>
+          <w:p>
+            <w:pPr>
+              <w:spacing w:after="0" w:line="240" w:lineRule="auto"/>
               <w:jc w:val="right"/>
               <w:rPr>
                 <w:rFonts w:ascii="Calibri" w:eastAsia="Times New Roman" w:hAnsi="Calibri" w:cs="Times New Roman"/>
@@ -4056,6 +4098,22 @@
       <w:r>
         <w:t>Sprint 9 – Demonstrated new interface to display recall information</w:t>
       </w:r>
+    </w:p>
+    <w:p>
+      <w:r>
+        <w:t xml:space="preserve">Sprint 10 – </w:t>
+      </w:r>
+      <w:r>
+        <w:t>Technical issue caused the demo to the fail so no stories were accepted by</w:t>
+      </w:r>
+      <w:r>
+        <w:t xml:space="preserve"> the Product Manager</w:t>
+      </w:r>
+      <w:r>
+        <w:t>.  All stories carried over into Sprint 11</w:t>
+      </w:r>
+      <w:bookmarkStart w:id="0" w:name="_GoBack"/>
+      <w:bookmarkEnd w:id="0"/>
     </w:p>
     <w:p/>
     <w:p/>
@@ -4759,7 +4817,7 @@
 </file>
 
 <file path=customXml/itemProps1.xml><?xml version="1.0" encoding="utf-8"?>
-<ds:datastoreItem xmlns:ds="http://schemas.openxmlformats.org/officeDocument/2006/customXml" ds:itemID="{01DC5784-75D3-474C-9731-DFB9330B59D9}">
+<ds:datastoreItem xmlns:ds="http://schemas.openxmlformats.org/officeDocument/2006/customXml" ds:itemID="{D72AC0E8-7925-4E30-9FBC-15E8215874E9}">
   <ds:schemaRefs>
     <ds:schemaRef ds:uri="http://schemas.openxmlformats.org/officeDocument/2006/bibliography"/>
   </ds:schemaRefs>

</xml_diff>

<commit_message>
Updates at the end of Sprint 11
</commit_message>
<xml_diff>
--- a/Agile_Docs/Agile Metrics.docx
+++ b/Agile_Docs/Agile Metrics.docx
@@ -1424,17 +1424,26 @@
               <w:right w:val="single" w:sz="4" w:space="0" w:color="auto"/>
             </w:tcBorders>
             <w:shd w:val="clear" w:color="000000" w:fill="E2EFDA"/>
-          </w:tcPr>
-          <w:p>
-            <w:pPr>
-              <w:spacing w:after="0" w:line="240" w:lineRule="auto"/>
-              <w:jc w:val="right"/>
-              <w:rPr>
-                <w:rFonts w:ascii="Calibri" w:eastAsia="Times New Roman" w:hAnsi="Calibri" w:cs="Times New Roman"/>
-                <w:color w:val="000000"/>
-                <w:sz w:val="16"/>
-              </w:rPr>
-            </w:pPr>
+            <w:vAlign w:val="bottom"/>
+          </w:tcPr>
+          <w:p>
+            <w:pPr>
+              <w:spacing w:after="0" w:line="240" w:lineRule="auto"/>
+              <w:jc w:val="right"/>
+              <w:rPr>
+                <w:rFonts w:ascii="Calibri" w:eastAsia="Times New Roman" w:hAnsi="Calibri" w:cs="Times New Roman"/>
+                <w:color w:val="000000"/>
+                <w:sz w:val="16"/>
+              </w:rPr>
+            </w:pPr>
+            <w:r>
+              <w:rPr>
+                <w:rFonts w:ascii="Calibri" w:eastAsia="Times New Roman" w:hAnsi="Calibri" w:cs="Times New Roman"/>
+                <w:color w:val="000000"/>
+                <w:sz w:val="16"/>
+              </w:rPr>
+              <w:t>5</w:t>
+            </w:r>
           </w:p>
         </w:tc>
         <w:tc>
@@ -2025,17 +2034,26 @@
               <w:right w:val="single" w:sz="4" w:space="0" w:color="auto"/>
             </w:tcBorders>
             <w:shd w:val="clear" w:color="000000" w:fill="FFFFFF"/>
-          </w:tcPr>
-          <w:p>
-            <w:pPr>
-              <w:spacing w:after="0" w:line="240" w:lineRule="auto"/>
-              <w:jc w:val="right"/>
-              <w:rPr>
-                <w:rFonts w:ascii="Calibri" w:eastAsia="Times New Roman" w:hAnsi="Calibri" w:cs="Times New Roman"/>
-                <w:color w:val="000000"/>
-                <w:sz w:val="16"/>
-              </w:rPr>
-            </w:pPr>
+            <w:vAlign w:val="bottom"/>
+          </w:tcPr>
+          <w:p>
+            <w:pPr>
+              <w:spacing w:after="0" w:line="240" w:lineRule="auto"/>
+              <w:jc w:val="right"/>
+              <w:rPr>
+                <w:rFonts w:ascii="Calibri" w:eastAsia="Times New Roman" w:hAnsi="Calibri" w:cs="Times New Roman"/>
+                <w:color w:val="000000"/>
+                <w:sz w:val="16"/>
+              </w:rPr>
+            </w:pPr>
+            <w:r>
+              <w:rPr>
+                <w:rFonts w:ascii="Calibri" w:eastAsia="Times New Roman" w:hAnsi="Calibri" w:cs="Times New Roman"/>
+                <w:color w:val="000000"/>
+                <w:sz w:val="16"/>
+              </w:rPr>
+              <w:t>0</w:t>
+            </w:r>
           </w:p>
         </w:tc>
         <w:tc>
@@ -2608,6 +2626,14 @@
                 <w:sz w:val="16"/>
               </w:rPr>
             </w:pPr>
+            <w:r>
+              <w:rPr>
+                <w:rFonts w:ascii="Calibri" w:eastAsia="Times New Roman" w:hAnsi="Calibri" w:cs="Times New Roman"/>
+                <w:color w:val="000000"/>
+                <w:sz w:val="16"/>
+              </w:rPr>
+              <w:t>3</w:t>
+            </w:r>
           </w:p>
         </w:tc>
         <w:tc>
@@ -2620,6 +2646,7 @@
               <w:right w:val="single" w:sz="4" w:space="0" w:color="auto"/>
             </w:tcBorders>
             <w:shd w:val="clear" w:color="000000" w:fill="E2EFDA"/>
+            <w:vAlign w:val="bottom"/>
           </w:tcPr>
           <w:p>
             <w:pPr>
@@ -3223,17 +3250,28 @@
               <w:right w:val="single" w:sz="4" w:space="0" w:color="auto"/>
             </w:tcBorders>
             <w:shd w:val="clear" w:color="000000" w:fill="FFFFFF"/>
-          </w:tcPr>
-          <w:p>
-            <w:pPr>
-              <w:spacing w:after="0" w:line="240" w:lineRule="auto"/>
-              <w:jc w:val="right"/>
-              <w:rPr>
-                <w:rFonts w:ascii="Calibri" w:eastAsia="Times New Roman" w:hAnsi="Calibri" w:cs="Times New Roman"/>
-                <w:color w:val="000000"/>
-                <w:sz w:val="16"/>
-              </w:rPr>
-            </w:pPr>
+            <w:vAlign w:val="bottom"/>
+          </w:tcPr>
+          <w:p>
+            <w:pPr>
+              <w:spacing w:after="0" w:line="240" w:lineRule="auto"/>
+              <w:jc w:val="right"/>
+              <w:rPr>
+                <w:rFonts w:ascii="Calibri" w:eastAsia="Times New Roman" w:hAnsi="Calibri" w:cs="Times New Roman"/>
+                <w:color w:val="000000"/>
+                <w:sz w:val="16"/>
+              </w:rPr>
+            </w:pPr>
+            <w:r>
+              <w:rPr>
+                <w:rFonts w:ascii="Calibri" w:eastAsia="Times New Roman" w:hAnsi="Calibri" w:cs="Times New Roman"/>
+                <w:color w:val="000000"/>
+                <w:sz w:val="16"/>
+              </w:rPr>
+              <w:t>7</w:t>
+            </w:r>
+            <w:bookmarkStart w:id="0" w:name="_GoBack"/>
+            <w:bookmarkEnd w:id="0"/>
           </w:p>
         </w:tc>
         <w:tc>
@@ -3806,23 +3844,31 @@
                 <w:sz w:val="16"/>
               </w:rPr>
             </w:pPr>
-          </w:p>
-        </w:tc>
-        <w:tc>
-          <w:tcPr>
-            <w:tcW w:w="630" w:type="dxa"/>
-            <w:tcBorders>
-              <w:top w:val="single" w:sz="4" w:space="0" w:color="auto"/>
-              <w:left w:val="nil"/>
-              <w:bottom w:val="single" w:sz="4" w:space="0" w:color="auto"/>
-              <w:right w:val="single" w:sz="4" w:space="0" w:color="auto"/>
-            </w:tcBorders>
-            <w:shd w:val="clear" w:color="000000" w:fill="FFFFFF"/>
-          </w:tcPr>
-          <w:p>
-            <w:pPr>
-              <w:spacing w:after="0" w:line="240" w:lineRule="auto"/>
-              <w:ind w:left="1440"/>
+            <w:r>
+              <w:rPr>
+                <w:rFonts w:ascii="Calibri" w:eastAsia="Times New Roman" w:hAnsi="Calibri" w:cs="Times New Roman"/>
+                <w:color w:val="000000"/>
+                <w:sz w:val="16"/>
+              </w:rPr>
+              <w:t>2</w:t>
+            </w:r>
+          </w:p>
+        </w:tc>
+        <w:tc>
+          <w:tcPr>
+            <w:tcW w:w="630" w:type="dxa"/>
+            <w:tcBorders>
+              <w:top w:val="single" w:sz="4" w:space="0" w:color="auto"/>
+              <w:left w:val="nil"/>
+              <w:bottom w:val="single" w:sz="4" w:space="0" w:color="auto"/>
+              <w:right w:val="single" w:sz="4" w:space="0" w:color="auto"/>
+            </w:tcBorders>
+            <w:shd w:val="clear" w:color="000000" w:fill="FFFFFF"/>
+            <w:vAlign w:val="bottom"/>
+          </w:tcPr>
+          <w:p>
+            <w:pPr>
+              <w:spacing w:after="0" w:line="240" w:lineRule="auto"/>
               <w:jc w:val="right"/>
               <w:rPr>
                 <w:rFonts w:ascii="Calibri" w:eastAsia="Times New Roman" w:hAnsi="Calibri" w:cs="Times New Roman"/>
@@ -4112,14 +4158,38 @@
       <w:r>
         <w:t>.  All stories carried over into Sprint 11</w:t>
       </w:r>
-      <w:bookmarkStart w:id="0" w:name="_GoBack"/>
-      <w:bookmarkEnd w:id="0"/>
+    </w:p>
+    <w:p>
+      <w:r>
+        <w:t xml:space="preserve">Sprint 11 – Fixed </w:t>
+      </w:r>
+      <w:proofErr w:type="spellStart"/>
+      <w:r>
+        <w:t>autopopulate</w:t>
+      </w:r>
+      <w:proofErr w:type="spellEnd"/>
+      <w:r>
+        <w:t xml:space="preserve"> defect.  Waiting for </w:t>
+      </w:r>
+      <w:proofErr w:type="spellStart"/>
+      <w:r>
+        <w:t>GoDaddy</w:t>
+      </w:r>
+      <w:proofErr w:type="spellEnd"/>
+      <w:r>
+        <w:t xml:space="preserve"> to approve SSL request.  Did not finish development of recall and adverse events details.  Will carry over</w:t>
+      </w:r>
+    </w:p>
+    <w:p>
+      <w:r>
+        <w:t xml:space="preserve">Sprint 12 – </w:t>
+      </w:r>
     </w:p>
     <w:p/>
     <w:p/>
     <w:sectPr>
       <w:pgSz w:w="15840" w:h="12240" w:orient="landscape"/>
-      <w:pgMar w:top="1440" w:right="990" w:bottom="1440" w:left="630" w:header="720" w:footer="720" w:gutter="0"/>
+      <w:pgMar w:top="810" w:right="990" w:bottom="810" w:left="630" w:header="720" w:footer="720" w:gutter="0"/>
       <w:cols w:space="720"/>
       <w:docGrid w:linePitch="360"/>
     </w:sectPr>
@@ -4817,7 +4887,7 @@
 </file>
 
 <file path=customXml/itemProps1.xml><?xml version="1.0" encoding="utf-8"?>
-<ds:datastoreItem xmlns:ds="http://schemas.openxmlformats.org/officeDocument/2006/customXml" ds:itemID="{D72AC0E8-7925-4E30-9FBC-15E8215874E9}">
+<ds:datastoreItem xmlns:ds="http://schemas.openxmlformats.org/officeDocument/2006/customXml" ds:itemID="{F694F222-DCCE-4839-A4F8-AE8F6A73D1C0}">
   <ds:schemaRefs>
     <ds:schemaRef ds:uri="http://schemas.openxmlformats.org/officeDocument/2006/bibliography"/>
   </ds:schemaRefs>

</xml_diff>

<commit_message>
Updates from the end of Sprint 12
</commit_message>
<xml_diff>
--- a/Agile_Docs/Agile Metrics.docx
+++ b/Agile_Docs/Agile Metrics.docx
@@ -2658,6 +2658,14 @@
                 <w:sz w:val="16"/>
               </w:rPr>
             </w:pPr>
+            <w:r>
+              <w:rPr>
+                <w:rFonts w:ascii="Calibri" w:eastAsia="Times New Roman" w:hAnsi="Calibri" w:cs="Times New Roman"/>
+                <w:color w:val="000000"/>
+                <w:sz w:val="16"/>
+              </w:rPr>
+              <w:t>5</w:t>
+            </w:r>
           </w:p>
         </w:tc>
         <w:tc>
@@ -3270,8 +3278,6 @@
               </w:rPr>
               <w:t>7</w:t>
             </w:r>
-            <w:bookmarkStart w:id="0" w:name="_GoBack"/>
-            <w:bookmarkEnd w:id="0"/>
           </w:p>
         </w:tc>
         <w:tc>
@@ -3876,6 +3882,14 @@
                 <w:sz w:val="16"/>
               </w:rPr>
             </w:pPr>
+            <w:r>
+              <w:rPr>
+                <w:rFonts w:ascii="Calibri" w:eastAsia="Times New Roman" w:hAnsi="Calibri" w:cs="Times New Roman"/>
+                <w:color w:val="000000"/>
+                <w:sz w:val="16"/>
+              </w:rPr>
+              <w:t>7</w:t>
+            </w:r>
           </w:p>
         </w:tc>
         <w:tc>
@@ -4184,6 +4198,11 @@
       <w:r>
         <w:t xml:space="preserve">Sprint 12 – </w:t>
       </w:r>
+      <w:r>
+        <w:t>Release 2 successfully deployed into PRODUCTION!!!</w:t>
+      </w:r>
+      <w:bookmarkStart w:id="0" w:name="_GoBack"/>
+      <w:bookmarkEnd w:id="0"/>
     </w:p>
     <w:p/>
     <w:p/>
@@ -4887,7 +4906,7 @@
 </file>
 
 <file path=customXml/itemProps1.xml><?xml version="1.0" encoding="utf-8"?>
-<ds:datastoreItem xmlns:ds="http://schemas.openxmlformats.org/officeDocument/2006/customXml" ds:itemID="{F694F222-DCCE-4839-A4F8-AE8F6A73D1C0}">
+<ds:datastoreItem xmlns:ds="http://schemas.openxmlformats.org/officeDocument/2006/customXml" ds:itemID="{0F68CD7F-B587-4643-A110-58FC329E4E48}">
   <ds:schemaRefs>
     <ds:schemaRef ds:uri="http://schemas.openxmlformats.org/officeDocument/2006/bibliography"/>
   </ds:schemaRefs>

</xml_diff>

<commit_message>
Updates at the end of Sprint 13
</commit_message>
<xml_diff>
--- a/Agile_Docs/Agile Metrics.docx
+++ b/Agile_Docs/Agile Metrics.docx
@@ -1456,17 +1456,26 @@
               <w:right w:val="single" w:sz="4" w:space="0" w:color="auto"/>
             </w:tcBorders>
             <w:shd w:val="clear" w:color="000000" w:fill="E2EFDA"/>
-          </w:tcPr>
-          <w:p>
-            <w:pPr>
-              <w:spacing w:after="0" w:line="240" w:lineRule="auto"/>
-              <w:jc w:val="right"/>
-              <w:rPr>
-                <w:rFonts w:ascii="Calibri" w:eastAsia="Times New Roman" w:hAnsi="Calibri" w:cs="Times New Roman"/>
-                <w:color w:val="000000"/>
-                <w:sz w:val="16"/>
-              </w:rPr>
-            </w:pPr>
+            <w:vAlign w:val="bottom"/>
+          </w:tcPr>
+          <w:p>
+            <w:pPr>
+              <w:spacing w:after="0" w:line="240" w:lineRule="auto"/>
+              <w:jc w:val="right"/>
+              <w:rPr>
+                <w:rFonts w:ascii="Calibri" w:eastAsia="Times New Roman" w:hAnsi="Calibri" w:cs="Times New Roman"/>
+                <w:color w:val="000000"/>
+                <w:sz w:val="16"/>
+              </w:rPr>
+            </w:pPr>
+            <w:r>
+              <w:rPr>
+                <w:rFonts w:ascii="Calibri" w:eastAsia="Times New Roman" w:hAnsi="Calibri" w:cs="Times New Roman"/>
+                <w:color w:val="000000"/>
+                <w:sz w:val="16"/>
+              </w:rPr>
+              <w:t>4</w:t>
+            </w:r>
           </w:p>
         </w:tc>
         <w:tc>
@@ -1479,17 +1488,26 @@
               <w:right w:val="single" w:sz="4" w:space="0" w:color="auto"/>
             </w:tcBorders>
             <w:shd w:val="clear" w:color="000000" w:fill="E2EFDA"/>
-          </w:tcPr>
-          <w:p>
-            <w:pPr>
-              <w:spacing w:after="0" w:line="240" w:lineRule="auto"/>
-              <w:jc w:val="right"/>
-              <w:rPr>
-                <w:rFonts w:ascii="Calibri" w:eastAsia="Times New Roman" w:hAnsi="Calibri" w:cs="Times New Roman"/>
-                <w:color w:val="000000"/>
-                <w:sz w:val="16"/>
-              </w:rPr>
-            </w:pPr>
+            <w:vAlign w:val="bottom"/>
+          </w:tcPr>
+          <w:p>
+            <w:pPr>
+              <w:spacing w:after="0" w:line="240" w:lineRule="auto"/>
+              <w:jc w:val="right"/>
+              <w:rPr>
+                <w:rFonts w:ascii="Calibri" w:eastAsia="Times New Roman" w:hAnsi="Calibri" w:cs="Times New Roman"/>
+                <w:color w:val="000000"/>
+                <w:sz w:val="16"/>
+              </w:rPr>
+            </w:pPr>
+            <w:r>
+              <w:rPr>
+                <w:rFonts w:ascii="Calibri" w:eastAsia="Times New Roman" w:hAnsi="Calibri" w:cs="Times New Roman"/>
+                <w:color w:val="000000"/>
+                <w:sz w:val="16"/>
+              </w:rPr>
+              <w:t>4</w:t>
+            </w:r>
           </w:p>
         </w:tc>
         <w:tc>
@@ -2066,40 +2084,58 @@
               <w:right w:val="single" w:sz="4" w:space="0" w:color="auto"/>
             </w:tcBorders>
             <w:shd w:val="clear" w:color="000000" w:fill="FFFFFF"/>
-          </w:tcPr>
-          <w:p>
-            <w:pPr>
-              <w:spacing w:after="0" w:line="240" w:lineRule="auto"/>
-              <w:jc w:val="right"/>
-              <w:rPr>
-                <w:rFonts w:ascii="Calibri" w:eastAsia="Times New Roman" w:hAnsi="Calibri" w:cs="Times New Roman"/>
-                <w:color w:val="000000"/>
-                <w:sz w:val="16"/>
-              </w:rPr>
-            </w:pPr>
-          </w:p>
-        </w:tc>
-        <w:tc>
-          <w:tcPr>
-            <w:tcW w:w="630" w:type="dxa"/>
-            <w:tcBorders>
-              <w:top w:val="nil"/>
-              <w:left w:val="nil"/>
-              <w:bottom w:val="single" w:sz="4" w:space="0" w:color="auto"/>
-              <w:right w:val="single" w:sz="4" w:space="0" w:color="auto"/>
-            </w:tcBorders>
-            <w:shd w:val="clear" w:color="000000" w:fill="FFFFFF"/>
-          </w:tcPr>
-          <w:p>
-            <w:pPr>
-              <w:spacing w:after="0" w:line="240" w:lineRule="auto"/>
-              <w:jc w:val="right"/>
-              <w:rPr>
-                <w:rFonts w:ascii="Calibri" w:eastAsia="Times New Roman" w:hAnsi="Calibri" w:cs="Times New Roman"/>
-                <w:color w:val="000000"/>
-                <w:sz w:val="16"/>
-              </w:rPr>
-            </w:pPr>
+            <w:vAlign w:val="bottom"/>
+          </w:tcPr>
+          <w:p>
+            <w:pPr>
+              <w:spacing w:after="0" w:line="240" w:lineRule="auto"/>
+              <w:jc w:val="right"/>
+              <w:rPr>
+                <w:rFonts w:ascii="Calibri" w:eastAsia="Times New Roman" w:hAnsi="Calibri" w:cs="Times New Roman"/>
+                <w:color w:val="000000"/>
+                <w:sz w:val="16"/>
+              </w:rPr>
+            </w:pPr>
+            <w:r>
+              <w:rPr>
+                <w:rFonts w:ascii="Calibri" w:eastAsia="Times New Roman" w:hAnsi="Calibri" w:cs="Times New Roman"/>
+                <w:color w:val="000000"/>
+                <w:sz w:val="16"/>
+              </w:rPr>
+              <w:t>0</w:t>
+            </w:r>
+          </w:p>
+        </w:tc>
+        <w:tc>
+          <w:tcPr>
+            <w:tcW w:w="630" w:type="dxa"/>
+            <w:tcBorders>
+              <w:top w:val="nil"/>
+              <w:left w:val="nil"/>
+              <w:bottom w:val="single" w:sz="4" w:space="0" w:color="auto"/>
+              <w:right w:val="single" w:sz="4" w:space="0" w:color="auto"/>
+            </w:tcBorders>
+            <w:shd w:val="clear" w:color="000000" w:fill="FFFFFF"/>
+            <w:vAlign w:val="bottom"/>
+          </w:tcPr>
+          <w:p>
+            <w:pPr>
+              <w:spacing w:after="0" w:line="240" w:lineRule="auto"/>
+              <w:jc w:val="right"/>
+              <w:rPr>
+                <w:rFonts w:ascii="Calibri" w:eastAsia="Times New Roman" w:hAnsi="Calibri" w:cs="Times New Roman"/>
+                <w:color w:val="000000"/>
+                <w:sz w:val="16"/>
+              </w:rPr>
+            </w:pPr>
+            <w:r>
+              <w:rPr>
+                <w:rFonts w:ascii="Calibri" w:eastAsia="Times New Roman" w:hAnsi="Calibri" w:cs="Times New Roman"/>
+                <w:color w:val="000000"/>
+                <w:sz w:val="16"/>
+              </w:rPr>
+              <w:t>0</w:t>
+            </w:r>
           </w:p>
         </w:tc>
         <w:tc>
@@ -2678,17 +2714,26 @@
               <w:right w:val="single" w:sz="4" w:space="0" w:color="auto"/>
             </w:tcBorders>
             <w:shd w:val="clear" w:color="000000" w:fill="E2EFDA"/>
-          </w:tcPr>
-          <w:p>
-            <w:pPr>
-              <w:spacing w:after="0" w:line="240" w:lineRule="auto"/>
-              <w:jc w:val="right"/>
-              <w:rPr>
-                <w:rFonts w:ascii="Calibri" w:eastAsia="Times New Roman" w:hAnsi="Calibri" w:cs="Times New Roman"/>
-                <w:color w:val="000000"/>
-                <w:sz w:val="16"/>
-              </w:rPr>
-            </w:pPr>
+            <w:vAlign w:val="bottom"/>
+          </w:tcPr>
+          <w:p>
+            <w:pPr>
+              <w:spacing w:after="0" w:line="240" w:lineRule="auto"/>
+              <w:jc w:val="right"/>
+              <w:rPr>
+                <w:rFonts w:ascii="Calibri" w:eastAsia="Times New Roman" w:hAnsi="Calibri" w:cs="Times New Roman"/>
+                <w:color w:val="000000"/>
+                <w:sz w:val="16"/>
+              </w:rPr>
+            </w:pPr>
+            <w:r>
+              <w:rPr>
+                <w:rFonts w:ascii="Calibri" w:eastAsia="Times New Roman" w:hAnsi="Calibri" w:cs="Times New Roman"/>
+                <w:color w:val="000000"/>
+                <w:sz w:val="16"/>
+              </w:rPr>
+              <w:t>2</w:t>
+            </w:r>
           </w:p>
         </w:tc>
         <w:tc>
@@ -2701,6 +2746,7 @@
               <w:right w:val="single" w:sz="4" w:space="0" w:color="auto"/>
             </w:tcBorders>
             <w:shd w:val="clear" w:color="000000" w:fill="E2EFDA"/>
+            <w:vAlign w:val="bottom"/>
           </w:tcPr>
           <w:p>
             <w:pPr>
@@ -3290,40 +3336,58 @@
               <w:right w:val="single" w:sz="4" w:space="0" w:color="auto"/>
             </w:tcBorders>
             <w:shd w:val="clear" w:color="000000" w:fill="FFFFFF"/>
-          </w:tcPr>
-          <w:p>
-            <w:pPr>
-              <w:spacing w:after="0" w:line="240" w:lineRule="auto"/>
-              <w:jc w:val="right"/>
-              <w:rPr>
-                <w:rFonts w:ascii="Calibri" w:eastAsia="Times New Roman" w:hAnsi="Calibri" w:cs="Times New Roman"/>
-                <w:color w:val="000000"/>
-                <w:sz w:val="16"/>
-              </w:rPr>
-            </w:pPr>
-          </w:p>
-        </w:tc>
-        <w:tc>
-          <w:tcPr>
-            <w:tcW w:w="630" w:type="dxa"/>
-            <w:tcBorders>
-              <w:top w:val="single" w:sz="4" w:space="0" w:color="auto"/>
-              <w:left w:val="nil"/>
-              <w:bottom w:val="single" w:sz="4" w:space="0" w:color="auto"/>
-              <w:right w:val="single" w:sz="4" w:space="0" w:color="auto"/>
-            </w:tcBorders>
-            <w:shd w:val="clear" w:color="000000" w:fill="FFFFFF"/>
-          </w:tcPr>
-          <w:p>
-            <w:pPr>
-              <w:spacing w:after="0" w:line="240" w:lineRule="auto"/>
-              <w:jc w:val="right"/>
-              <w:rPr>
-                <w:rFonts w:ascii="Calibri" w:eastAsia="Times New Roman" w:hAnsi="Calibri" w:cs="Times New Roman"/>
-                <w:color w:val="000000"/>
-                <w:sz w:val="16"/>
-              </w:rPr>
-            </w:pPr>
+            <w:vAlign w:val="bottom"/>
+          </w:tcPr>
+          <w:p>
+            <w:pPr>
+              <w:spacing w:after="0" w:line="240" w:lineRule="auto"/>
+              <w:jc w:val="right"/>
+              <w:rPr>
+                <w:rFonts w:ascii="Calibri" w:eastAsia="Times New Roman" w:hAnsi="Calibri" w:cs="Times New Roman"/>
+                <w:color w:val="000000"/>
+                <w:sz w:val="16"/>
+              </w:rPr>
+            </w:pPr>
+            <w:r>
+              <w:rPr>
+                <w:rFonts w:ascii="Calibri" w:eastAsia="Times New Roman" w:hAnsi="Calibri" w:cs="Times New Roman"/>
+                <w:color w:val="000000"/>
+                <w:sz w:val="16"/>
+              </w:rPr>
+              <w:t>10</w:t>
+            </w:r>
+          </w:p>
+        </w:tc>
+        <w:tc>
+          <w:tcPr>
+            <w:tcW w:w="630" w:type="dxa"/>
+            <w:tcBorders>
+              <w:top w:val="single" w:sz="4" w:space="0" w:color="auto"/>
+              <w:left w:val="nil"/>
+              <w:bottom w:val="single" w:sz="4" w:space="0" w:color="auto"/>
+              <w:right w:val="single" w:sz="4" w:space="0" w:color="auto"/>
+            </w:tcBorders>
+            <w:shd w:val="clear" w:color="000000" w:fill="FFFFFF"/>
+            <w:vAlign w:val="bottom"/>
+          </w:tcPr>
+          <w:p>
+            <w:pPr>
+              <w:spacing w:after="0" w:line="240" w:lineRule="auto"/>
+              <w:jc w:val="right"/>
+              <w:rPr>
+                <w:rFonts w:ascii="Calibri" w:eastAsia="Times New Roman" w:hAnsi="Calibri" w:cs="Times New Roman"/>
+                <w:color w:val="000000"/>
+                <w:sz w:val="16"/>
+              </w:rPr>
+            </w:pPr>
+            <w:r>
+              <w:rPr>
+                <w:rFonts w:ascii="Calibri" w:eastAsia="Times New Roman" w:hAnsi="Calibri" w:cs="Times New Roman"/>
+                <w:color w:val="000000"/>
+                <w:sz w:val="16"/>
+              </w:rPr>
+              <w:t>7</w:t>
+            </w:r>
           </w:p>
         </w:tc>
         <w:tc>
@@ -3902,35 +3966,43 @@
               <w:right w:val="single" w:sz="4" w:space="0" w:color="auto"/>
             </w:tcBorders>
             <w:shd w:val="clear" w:color="000000" w:fill="FFFFFF"/>
-          </w:tcPr>
-          <w:p>
-            <w:pPr>
-              <w:spacing w:after="0" w:line="240" w:lineRule="auto"/>
-              <w:ind w:left="1440"/>
-              <w:jc w:val="right"/>
-              <w:rPr>
-                <w:rFonts w:ascii="Calibri" w:eastAsia="Times New Roman" w:hAnsi="Calibri" w:cs="Times New Roman"/>
-                <w:color w:val="000000"/>
-                <w:sz w:val="16"/>
-              </w:rPr>
-            </w:pPr>
-          </w:p>
-        </w:tc>
-        <w:tc>
-          <w:tcPr>
-            <w:tcW w:w="630" w:type="dxa"/>
-            <w:tcBorders>
-              <w:top w:val="single" w:sz="4" w:space="0" w:color="auto"/>
-              <w:left w:val="nil"/>
-              <w:bottom w:val="single" w:sz="4" w:space="0" w:color="auto"/>
-              <w:right w:val="single" w:sz="4" w:space="0" w:color="auto"/>
-            </w:tcBorders>
-            <w:shd w:val="clear" w:color="000000" w:fill="FFFFFF"/>
-          </w:tcPr>
-          <w:p>
-            <w:pPr>
-              <w:spacing w:after="0" w:line="240" w:lineRule="auto"/>
-              <w:ind w:left="1440"/>
+            <w:vAlign w:val="bottom"/>
+          </w:tcPr>
+          <w:p>
+            <w:pPr>
+              <w:spacing w:after="0" w:line="240" w:lineRule="auto"/>
+              <w:jc w:val="right"/>
+              <w:rPr>
+                <w:rFonts w:ascii="Calibri" w:eastAsia="Times New Roman" w:hAnsi="Calibri" w:cs="Times New Roman"/>
+                <w:color w:val="000000"/>
+                <w:sz w:val="16"/>
+              </w:rPr>
+            </w:pPr>
+            <w:r>
+              <w:rPr>
+                <w:rFonts w:ascii="Calibri" w:eastAsia="Times New Roman" w:hAnsi="Calibri" w:cs="Times New Roman"/>
+                <w:color w:val="000000"/>
+                <w:sz w:val="16"/>
+              </w:rPr>
+              <w:t>4</w:t>
+            </w:r>
+          </w:p>
+        </w:tc>
+        <w:tc>
+          <w:tcPr>
+            <w:tcW w:w="630" w:type="dxa"/>
+            <w:tcBorders>
+              <w:top w:val="single" w:sz="4" w:space="0" w:color="auto"/>
+              <w:left w:val="nil"/>
+              <w:bottom w:val="single" w:sz="4" w:space="0" w:color="auto"/>
+              <w:right w:val="single" w:sz="4" w:space="0" w:color="auto"/>
+            </w:tcBorders>
+            <w:shd w:val="clear" w:color="000000" w:fill="FFFFFF"/>
+            <w:vAlign w:val="bottom"/>
+          </w:tcPr>
+          <w:p>
+            <w:pPr>
+              <w:spacing w:after="0" w:line="240" w:lineRule="auto"/>
               <w:jc w:val="right"/>
               <w:rPr>
                 <w:rFonts w:ascii="Calibri" w:eastAsia="Times New Roman" w:hAnsi="Calibri" w:cs="Times New Roman"/>
@@ -4201,10 +4273,15 @@
       <w:r>
         <w:t>Release 2 successfully deployed into PRODUCTION!!!</w:t>
       </w:r>
+    </w:p>
+    <w:p>
+      <w:r>
+        <w:lastRenderedPageBreak/>
+        <w:t>Sprint 13 – Add new visual indicators to Recall and Adverse Events data elements</w:t>
+      </w:r>
       <w:bookmarkStart w:id="0" w:name="_GoBack"/>
       <w:bookmarkEnd w:id="0"/>
     </w:p>
-    <w:p/>
     <w:p/>
     <w:sectPr>
       <w:pgSz w:w="15840" w:h="12240" w:orient="landscape"/>
@@ -4906,7 +4983,7 @@
 </file>
 
 <file path=customXml/itemProps1.xml><?xml version="1.0" encoding="utf-8"?>
-<ds:datastoreItem xmlns:ds="http://schemas.openxmlformats.org/officeDocument/2006/customXml" ds:itemID="{0F68CD7F-B587-4643-A110-58FC329E4E48}">
+<ds:datastoreItem xmlns:ds="http://schemas.openxmlformats.org/officeDocument/2006/customXml" ds:itemID="{CDCBFF34-A1B2-4AFB-85B7-90D63A89222F}">
   <ds:schemaRefs>
     <ds:schemaRef ds:uri="http://schemas.openxmlformats.org/officeDocument/2006/bibliography"/>
   </ds:schemaRefs>

</xml_diff>

<commit_message>
Updates at the end of Sprint 14
</commit_message>
<xml_diff>
--- a/Agile_Docs/Agile Metrics.docx
+++ b/Agile_Docs/Agile Metrics.docx
@@ -1520,17 +1520,26 @@
               <w:right w:val="single" w:sz="4" w:space="0" w:color="auto"/>
             </w:tcBorders>
             <w:shd w:val="clear" w:color="000000" w:fill="E2EFDA"/>
-          </w:tcPr>
-          <w:p>
-            <w:pPr>
-              <w:spacing w:after="0" w:line="240" w:lineRule="auto"/>
-              <w:jc w:val="right"/>
-              <w:rPr>
-                <w:rFonts w:ascii="Calibri" w:eastAsia="Times New Roman" w:hAnsi="Calibri" w:cs="Times New Roman"/>
-                <w:color w:val="000000"/>
-                <w:sz w:val="16"/>
-              </w:rPr>
-            </w:pPr>
+            <w:vAlign w:val="bottom"/>
+          </w:tcPr>
+          <w:p>
+            <w:pPr>
+              <w:spacing w:after="0" w:line="240" w:lineRule="auto"/>
+              <w:jc w:val="right"/>
+              <w:rPr>
+                <w:rFonts w:ascii="Calibri" w:eastAsia="Times New Roman" w:hAnsi="Calibri" w:cs="Times New Roman"/>
+                <w:color w:val="000000"/>
+                <w:sz w:val="16"/>
+              </w:rPr>
+            </w:pPr>
+            <w:r>
+              <w:rPr>
+                <w:rFonts w:ascii="Calibri" w:eastAsia="Times New Roman" w:hAnsi="Calibri" w:cs="Times New Roman"/>
+                <w:color w:val="000000"/>
+                <w:sz w:val="16"/>
+              </w:rPr>
+              <w:t>5</w:t>
+            </w:r>
           </w:p>
         </w:tc>
         <w:tc>
@@ -2148,17 +2157,26 @@
               <w:right w:val="single" w:sz="4" w:space="0" w:color="auto"/>
             </w:tcBorders>
             <w:shd w:val="clear" w:color="000000" w:fill="FFFFFF"/>
-          </w:tcPr>
-          <w:p>
-            <w:pPr>
-              <w:spacing w:after="0" w:line="240" w:lineRule="auto"/>
-              <w:jc w:val="right"/>
-              <w:rPr>
-                <w:rFonts w:ascii="Calibri" w:eastAsia="Times New Roman" w:hAnsi="Calibri" w:cs="Times New Roman"/>
-                <w:color w:val="000000"/>
-                <w:sz w:val="16"/>
-              </w:rPr>
-            </w:pPr>
+            <w:vAlign w:val="bottom"/>
+          </w:tcPr>
+          <w:p>
+            <w:pPr>
+              <w:spacing w:after="0" w:line="240" w:lineRule="auto"/>
+              <w:jc w:val="right"/>
+              <w:rPr>
+                <w:rFonts w:ascii="Calibri" w:eastAsia="Times New Roman" w:hAnsi="Calibri" w:cs="Times New Roman"/>
+                <w:color w:val="000000"/>
+                <w:sz w:val="16"/>
+              </w:rPr>
+            </w:pPr>
+            <w:r>
+              <w:rPr>
+                <w:rFonts w:ascii="Calibri" w:eastAsia="Times New Roman" w:hAnsi="Calibri" w:cs="Times New Roman"/>
+                <w:color w:val="000000"/>
+                <w:sz w:val="16"/>
+              </w:rPr>
+              <w:t>0</w:t>
+            </w:r>
           </w:p>
         </w:tc>
         <w:tc>
@@ -2758,6 +2776,14 @@
                 <w:sz w:val="16"/>
               </w:rPr>
             </w:pPr>
+            <w:r>
+              <w:rPr>
+                <w:rFonts w:ascii="Calibri" w:eastAsia="Times New Roman" w:hAnsi="Calibri" w:cs="Times New Roman"/>
+                <w:color w:val="000000"/>
+                <w:sz w:val="16"/>
+              </w:rPr>
+              <w:t>3</w:t>
+            </w:r>
           </w:p>
         </w:tc>
         <w:tc>
@@ -2770,6 +2796,7 @@
               <w:right w:val="single" w:sz="4" w:space="0" w:color="auto"/>
             </w:tcBorders>
             <w:shd w:val="clear" w:color="000000" w:fill="E2EFDA"/>
+            <w:vAlign w:val="bottom"/>
           </w:tcPr>
           <w:p>
             <w:pPr>
@@ -3400,17 +3427,26 @@
               <w:right w:val="single" w:sz="4" w:space="0" w:color="auto"/>
             </w:tcBorders>
             <w:shd w:val="clear" w:color="000000" w:fill="FFFFFF"/>
-          </w:tcPr>
-          <w:p>
-            <w:pPr>
-              <w:spacing w:after="0" w:line="240" w:lineRule="auto"/>
-              <w:jc w:val="right"/>
-              <w:rPr>
-                <w:rFonts w:ascii="Calibri" w:eastAsia="Times New Roman" w:hAnsi="Calibri" w:cs="Times New Roman"/>
-                <w:color w:val="000000"/>
-                <w:sz w:val="16"/>
-              </w:rPr>
-            </w:pPr>
+            <w:vAlign w:val="bottom"/>
+          </w:tcPr>
+          <w:p>
+            <w:pPr>
+              <w:spacing w:after="0" w:line="240" w:lineRule="auto"/>
+              <w:jc w:val="right"/>
+              <w:rPr>
+                <w:rFonts w:ascii="Calibri" w:eastAsia="Times New Roman" w:hAnsi="Calibri" w:cs="Times New Roman"/>
+                <w:color w:val="000000"/>
+                <w:sz w:val="16"/>
+              </w:rPr>
+            </w:pPr>
+            <w:r>
+              <w:rPr>
+                <w:rFonts w:ascii="Calibri" w:eastAsia="Times New Roman" w:hAnsi="Calibri" w:cs="Times New Roman"/>
+                <w:color w:val="000000"/>
+                <w:sz w:val="16"/>
+              </w:rPr>
+              <w:t>10</w:t>
+            </w:r>
           </w:p>
         </w:tc>
         <w:tc>
@@ -4010,30 +4046,40 @@
                 <w:sz w:val="16"/>
               </w:rPr>
             </w:pPr>
-          </w:p>
-        </w:tc>
-        <w:tc>
-          <w:tcPr>
-            <w:tcW w:w="630" w:type="dxa"/>
-            <w:tcBorders>
-              <w:top w:val="single" w:sz="4" w:space="0" w:color="auto"/>
-              <w:left w:val="nil"/>
-              <w:bottom w:val="single" w:sz="4" w:space="0" w:color="auto"/>
-              <w:right w:val="single" w:sz="4" w:space="0" w:color="auto"/>
-            </w:tcBorders>
-            <w:shd w:val="clear" w:color="000000" w:fill="FFFFFF"/>
-          </w:tcPr>
-          <w:p>
-            <w:pPr>
-              <w:spacing w:after="0" w:line="240" w:lineRule="auto"/>
-              <w:ind w:left="1440"/>
-              <w:jc w:val="right"/>
-              <w:rPr>
-                <w:rFonts w:ascii="Calibri" w:eastAsia="Times New Roman" w:hAnsi="Calibri" w:cs="Times New Roman"/>
-                <w:color w:val="000000"/>
-                <w:sz w:val="16"/>
-              </w:rPr>
-            </w:pPr>
+            <w:r>
+              <w:rPr>
+                <w:rFonts w:ascii="Calibri" w:eastAsia="Times New Roman" w:hAnsi="Calibri" w:cs="Times New Roman"/>
+                <w:color w:val="000000"/>
+                <w:sz w:val="16"/>
+              </w:rPr>
+              <w:t>5</w:t>
+            </w:r>
+          </w:p>
+        </w:tc>
+        <w:tc>
+          <w:tcPr>
+            <w:tcW w:w="630" w:type="dxa"/>
+            <w:tcBorders>
+              <w:top w:val="single" w:sz="4" w:space="0" w:color="auto"/>
+              <w:left w:val="nil"/>
+              <w:bottom w:val="single" w:sz="4" w:space="0" w:color="auto"/>
+              <w:right w:val="single" w:sz="4" w:space="0" w:color="auto"/>
+            </w:tcBorders>
+            <w:shd w:val="clear" w:color="000000" w:fill="FFFFFF"/>
+            <w:vAlign w:val="bottom"/>
+          </w:tcPr>
+          <w:p>
+            <w:pPr>
+              <w:spacing w:after="0" w:line="240" w:lineRule="auto"/>
+              <w:jc w:val="right"/>
+              <w:rPr>
+                <w:rFonts w:ascii="Calibri" w:eastAsia="Times New Roman" w:hAnsi="Calibri" w:cs="Times New Roman"/>
+                <w:color w:val="000000"/>
+                <w:sz w:val="16"/>
+              </w:rPr>
+            </w:pPr>
+            <w:bookmarkStart w:id="0" w:name="_GoBack"/>
+            <w:bookmarkEnd w:id="0"/>
           </w:p>
         </w:tc>
         <w:tc>
@@ -4277,10 +4323,27 @@
     <w:p>
       <w:r>
         <w:lastRenderedPageBreak/>
-        <w:t>Sprint 13 – Add new visual indicators to Recall and Adverse Events data elements</w:t>
+        <w:t>Sprint 13 – Add</w:t>
       </w:r>
-      <w:bookmarkStart w:id="0" w:name="_GoBack"/>
-      <w:bookmarkEnd w:id="0"/>
+      <w:r>
+        <w:t>ed</w:t>
+      </w:r>
+      <w:r>
+        <w:t xml:space="preserve"> new visual indicators to </w:t>
+      </w:r>
+      <w:proofErr w:type="gramStart"/>
+      <w:r>
+        <w:t>Recall</w:t>
+      </w:r>
+      <w:proofErr w:type="gramEnd"/>
+      <w:r>
+        <w:t xml:space="preserve"> and Adverse Events data elements</w:t>
+      </w:r>
+    </w:p>
+    <w:p>
+      <w:r>
+        <w:t>Sprint 14 – Implemented services and API’s for filtering recall info and adverse event data</w:t>
+      </w:r>
     </w:p>
     <w:p/>
     <w:sectPr>
@@ -4983,7 +5046,7 @@
 </file>
 
 <file path=customXml/itemProps1.xml><?xml version="1.0" encoding="utf-8"?>
-<ds:datastoreItem xmlns:ds="http://schemas.openxmlformats.org/officeDocument/2006/customXml" ds:itemID="{CDCBFF34-A1B2-4AFB-85B7-90D63A89222F}">
+<ds:datastoreItem xmlns:ds="http://schemas.openxmlformats.org/officeDocument/2006/customXml" ds:itemID="{041B66E5-6983-4A96-A10D-9598ACD1B81C}">
   <ds:schemaRefs>
     <ds:schemaRef ds:uri="http://schemas.openxmlformats.org/officeDocument/2006/bibliography"/>
   </ds:schemaRefs>

</xml_diff>

<commit_message>
Updates at the end of Sprint 16
</commit_message>
<xml_diff>
--- a/Agile_Docs/Agile Metrics.docx
+++ b/Agile_Docs/Agile Metrics.docx
@@ -1552,17 +1552,26 @@
               <w:right w:val="single" w:sz="4" w:space="0" w:color="auto"/>
             </w:tcBorders>
             <w:shd w:val="clear" w:color="000000" w:fill="E2EFDA"/>
-          </w:tcPr>
-          <w:p>
-            <w:pPr>
-              <w:spacing w:after="0" w:line="240" w:lineRule="auto"/>
-              <w:jc w:val="right"/>
-              <w:rPr>
-                <w:rFonts w:ascii="Calibri" w:eastAsia="Times New Roman" w:hAnsi="Calibri" w:cs="Times New Roman"/>
-                <w:color w:val="000000"/>
-                <w:sz w:val="16"/>
-              </w:rPr>
-            </w:pPr>
+            <w:vAlign w:val="bottom"/>
+          </w:tcPr>
+          <w:p>
+            <w:pPr>
+              <w:spacing w:after="0" w:line="240" w:lineRule="auto"/>
+              <w:jc w:val="right"/>
+              <w:rPr>
+                <w:rFonts w:ascii="Calibri" w:eastAsia="Times New Roman" w:hAnsi="Calibri" w:cs="Times New Roman"/>
+                <w:color w:val="000000"/>
+                <w:sz w:val="16"/>
+              </w:rPr>
+            </w:pPr>
+            <w:r>
+              <w:rPr>
+                <w:rFonts w:ascii="Calibri" w:eastAsia="Times New Roman" w:hAnsi="Calibri" w:cs="Times New Roman"/>
+                <w:color w:val="000000"/>
+                <w:sz w:val="16"/>
+              </w:rPr>
+              <w:t>4</w:t>
+            </w:r>
           </w:p>
         </w:tc>
         <w:tc>
@@ -2189,17 +2198,26 @@
               <w:right w:val="single" w:sz="4" w:space="0" w:color="auto"/>
             </w:tcBorders>
             <w:shd w:val="clear" w:color="000000" w:fill="FFFFFF"/>
-          </w:tcPr>
-          <w:p>
-            <w:pPr>
-              <w:spacing w:after="0" w:line="240" w:lineRule="auto"/>
-              <w:jc w:val="right"/>
-              <w:rPr>
-                <w:rFonts w:ascii="Calibri" w:eastAsia="Times New Roman" w:hAnsi="Calibri" w:cs="Times New Roman"/>
-                <w:color w:val="000000"/>
-                <w:sz w:val="16"/>
-              </w:rPr>
-            </w:pPr>
+            <w:vAlign w:val="bottom"/>
+          </w:tcPr>
+          <w:p>
+            <w:pPr>
+              <w:spacing w:after="0" w:line="240" w:lineRule="auto"/>
+              <w:jc w:val="right"/>
+              <w:rPr>
+                <w:rFonts w:ascii="Calibri" w:eastAsia="Times New Roman" w:hAnsi="Calibri" w:cs="Times New Roman"/>
+                <w:color w:val="000000"/>
+                <w:sz w:val="16"/>
+              </w:rPr>
+            </w:pPr>
+            <w:r>
+              <w:rPr>
+                <w:rFonts w:ascii="Calibri" w:eastAsia="Times New Roman" w:hAnsi="Calibri" w:cs="Times New Roman"/>
+                <w:color w:val="000000"/>
+                <w:sz w:val="16"/>
+              </w:rPr>
+              <w:t>0</w:t>
+            </w:r>
           </w:p>
         </w:tc>
         <w:tc>
@@ -2808,6 +2826,14 @@
                 <w:sz w:val="16"/>
               </w:rPr>
             </w:pPr>
+            <w:r>
+              <w:rPr>
+                <w:rFonts w:ascii="Calibri" w:eastAsia="Times New Roman" w:hAnsi="Calibri" w:cs="Times New Roman"/>
+                <w:color w:val="000000"/>
+                <w:sz w:val="16"/>
+              </w:rPr>
+              <w:t>4</w:t>
+            </w:r>
           </w:p>
         </w:tc>
         <w:tc>
@@ -2820,6 +2846,7 @@
               <w:right w:val="single" w:sz="4" w:space="0" w:color="auto"/>
             </w:tcBorders>
             <w:shd w:val="clear" w:color="000000" w:fill="E2EFDA"/>
+            <w:vAlign w:val="bottom"/>
           </w:tcPr>
           <w:p>
             <w:pPr>
@@ -3459,17 +3486,26 @@
               <w:right w:val="single" w:sz="4" w:space="0" w:color="auto"/>
             </w:tcBorders>
             <w:shd w:val="clear" w:color="000000" w:fill="FFFFFF"/>
-          </w:tcPr>
-          <w:p>
-            <w:pPr>
-              <w:spacing w:after="0" w:line="240" w:lineRule="auto"/>
-              <w:jc w:val="right"/>
-              <w:rPr>
-                <w:rFonts w:ascii="Calibri" w:eastAsia="Times New Roman" w:hAnsi="Calibri" w:cs="Times New Roman"/>
-                <w:color w:val="000000"/>
-                <w:sz w:val="16"/>
-              </w:rPr>
-            </w:pPr>
+            <w:vAlign w:val="bottom"/>
+          </w:tcPr>
+          <w:p>
+            <w:pPr>
+              <w:spacing w:after="0" w:line="240" w:lineRule="auto"/>
+              <w:jc w:val="right"/>
+              <w:rPr>
+                <w:rFonts w:ascii="Calibri" w:eastAsia="Times New Roman" w:hAnsi="Calibri" w:cs="Times New Roman"/>
+                <w:color w:val="000000"/>
+                <w:sz w:val="16"/>
+              </w:rPr>
+            </w:pPr>
+            <w:r>
+              <w:rPr>
+                <w:rFonts w:ascii="Calibri" w:eastAsia="Times New Roman" w:hAnsi="Calibri" w:cs="Times New Roman"/>
+                <w:color w:val="000000"/>
+                <w:sz w:val="16"/>
+              </w:rPr>
+              <w:t>7</w:t>
+            </w:r>
           </w:p>
         </w:tc>
         <w:tc>
@@ -4078,25 +4114,31 @@
                 <w:sz w:val="16"/>
               </w:rPr>
             </w:pPr>
-            <w:bookmarkStart w:id="0" w:name="_GoBack"/>
-            <w:bookmarkEnd w:id="0"/>
-          </w:p>
-        </w:tc>
-        <w:tc>
-          <w:tcPr>
-            <w:tcW w:w="630" w:type="dxa"/>
-            <w:tcBorders>
-              <w:top w:val="single" w:sz="4" w:space="0" w:color="auto"/>
-              <w:left w:val="nil"/>
-              <w:bottom w:val="single" w:sz="4" w:space="0" w:color="auto"/>
-              <w:right w:val="single" w:sz="4" w:space="0" w:color="auto"/>
-            </w:tcBorders>
-            <w:shd w:val="clear" w:color="000000" w:fill="FFFFFF"/>
-          </w:tcPr>
-          <w:p>
-            <w:pPr>
-              <w:spacing w:after="0" w:line="240" w:lineRule="auto"/>
-              <w:ind w:left="1440"/>
+            <w:r>
+              <w:rPr>
+                <w:rFonts w:ascii="Calibri" w:eastAsia="Times New Roman" w:hAnsi="Calibri" w:cs="Times New Roman"/>
+                <w:color w:val="000000"/>
+                <w:sz w:val="16"/>
+              </w:rPr>
+              <w:t>9</w:t>
+            </w:r>
+          </w:p>
+        </w:tc>
+        <w:tc>
+          <w:tcPr>
+            <w:tcW w:w="630" w:type="dxa"/>
+            <w:tcBorders>
+              <w:top w:val="single" w:sz="4" w:space="0" w:color="auto"/>
+              <w:left w:val="nil"/>
+              <w:bottom w:val="single" w:sz="4" w:space="0" w:color="auto"/>
+              <w:right w:val="single" w:sz="4" w:space="0" w:color="auto"/>
+            </w:tcBorders>
+            <w:shd w:val="clear" w:color="000000" w:fill="FFFFFF"/>
+            <w:vAlign w:val="bottom"/>
+          </w:tcPr>
+          <w:p>
+            <w:pPr>
+              <w:spacing w:after="0" w:line="240" w:lineRule="auto"/>
               <w:jc w:val="right"/>
               <w:rPr>
                 <w:rFonts w:ascii="Calibri" w:eastAsia="Times New Roman" w:hAnsi="Calibri" w:cs="Times New Roman"/>
@@ -4329,21 +4371,20 @@
         <w:t>ed</w:t>
       </w:r>
       <w:r>
-        <w:t xml:space="preserve"> new visual indicators to </w:t>
-      </w:r>
-      <w:proofErr w:type="gramStart"/>
-      <w:r>
-        <w:t>Recall</w:t>
-      </w:r>
-      <w:proofErr w:type="gramEnd"/>
-      <w:r>
-        <w:t xml:space="preserve"> and Adverse Events data elements</w:t>
+        <w:t xml:space="preserve"> new visual indicators to Recall and Adverse Events data elements</w:t>
       </w:r>
     </w:p>
     <w:p>
       <w:r>
         <w:t>Sprint 14 – Implemented services and API’s for filtering recall info and adverse event data</w:t>
       </w:r>
+    </w:p>
+    <w:p>
+      <w:r>
+        <w:t>Sprint 15 – Release 3 with filtering on adverse events and recall data successfully deployed to PRODUCTION!</w:t>
+      </w:r>
+      <w:bookmarkStart w:id="0" w:name="_GoBack"/>
+      <w:bookmarkEnd w:id="0"/>
     </w:p>
     <w:p/>
     <w:sectPr>
@@ -5046,7 +5087,7 @@
 </file>
 
 <file path=customXml/itemProps1.xml><?xml version="1.0" encoding="utf-8"?>
-<ds:datastoreItem xmlns:ds="http://schemas.openxmlformats.org/officeDocument/2006/customXml" ds:itemID="{041B66E5-6983-4A96-A10D-9598ACD1B81C}">
+<ds:datastoreItem xmlns:ds="http://schemas.openxmlformats.org/officeDocument/2006/customXml" ds:itemID="{946CE46E-9DAA-4603-9D4C-E071EA20D755}">
   <ds:schemaRefs>
     <ds:schemaRef ds:uri="http://schemas.openxmlformats.org/officeDocument/2006/bibliography"/>
   </ds:schemaRefs>

</xml_diff>

<commit_message>
Updates at the end of Sprint 17
</commit_message>
<xml_diff>
--- a/Agile_Docs/Agile Metrics.docx
+++ b/Agile_Docs/Agile Metrics.docx
@@ -1584,17 +1584,26 @@
               <w:right w:val="single" w:sz="4" w:space="0" w:color="auto"/>
             </w:tcBorders>
             <w:shd w:val="clear" w:color="000000" w:fill="E2EFDA"/>
-          </w:tcPr>
-          <w:p>
-            <w:pPr>
-              <w:spacing w:after="0" w:line="240" w:lineRule="auto"/>
-              <w:jc w:val="right"/>
-              <w:rPr>
-                <w:rFonts w:ascii="Calibri" w:eastAsia="Times New Roman" w:hAnsi="Calibri" w:cs="Times New Roman"/>
-                <w:color w:val="000000"/>
-                <w:sz w:val="16"/>
-              </w:rPr>
-            </w:pPr>
+            <w:vAlign w:val="bottom"/>
+          </w:tcPr>
+          <w:p>
+            <w:pPr>
+              <w:spacing w:after="0" w:line="240" w:lineRule="auto"/>
+              <w:jc w:val="right"/>
+              <w:rPr>
+                <w:rFonts w:ascii="Calibri" w:eastAsia="Times New Roman" w:hAnsi="Calibri" w:cs="Times New Roman"/>
+                <w:color w:val="000000"/>
+                <w:sz w:val="16"/>
+              </w:rPr>
+            </w:pPr>
+            <w:r>
+              <w:rPr>
+                <w:rFonts w:ascii="Calibri" w:eastAsia="Times New Roman" w:hAnsi="Calibri" w:cs="Times New Roman"/>
+                <w:color w:val="000000"/>
+                <w:sz w:val="16"/>
+              </w:rPr>
+              <w:t>3</w:t>
+            </w:r>
           </w:p>
         </w:tc>
         <w:tc>
@@ -1607,17 +1616,26 @@
               <w:right w:val="single" w:sz="4" w:space="0" w:color="auto"/>
             </w:tcBorders>
             <w:shd w:val="clear" w:color="000000" w:fill="E2EFDA"/>
-          </w:tcPr>
-          <w:p>
-            <w:pPr>
-              <w:spacing w:after="0" w:line="240" w:lineRule="auto"/>
-              <w:jc w:val="right"/>
-              <w:rPr>
-                <w:rFonts w:ascii="Calibri" w:eastAsia="Times New Roman" w:hAnsi="Calibri" w:cs="Times New Roman"/>
-                <w:color w:val="000000"/>
-                <w:sz w:val="16"/>
-              </w:rPr>
-            </w:pPr>
+            <w:vAlign w:val="bottom"/>
+          </w:tcPr>
+          <w:p>
+            <w:pPr>
+              <w:spacing w:after="0" w:line="240" w:lineRule="auto"/>
+              <w:jc w:val="right"/>
+              <w:rPr>
+                <w:rFonts w:ascii="Calibri" w:eastAsia="Times New Roman" w:hAnsi="Calibri" w:cs="Times New Roman"/>
+                <w:color w:val="000000"/>
+                <w:sz w:val="16"/>
+              </w:rPr>
+            </w:pPr>
+            <w:r>
+              <w:rPr>
+                <w:rFonts w:ascii="Calibri" w:eastAsia="Times New Roman" w:hAnsi="Calibri" w:cs="Times New Roman"/>
+                <w:color w:val="000000"/>
+                <w:sz w:val="16"/>
+              </w:rPr>
+              <w:t>3</w:t>
+            </w:r>
           </w:p>
         </w:tc>
         <w:tc>
@@ -2230,40 +2248,58 @@
               <w:right w:val="single" w:sz="4" w:space="0" w:color="auto"/>
             </w:tcBorders>
             <w:shd w:val="clear" w:color="000000" w:fill="FFFFFF"/>
-          </w:tcPr>
-          <w:p>
-            <w:pPr>
-              <w:spacing w:after="0" w:line="240" w:lineRule="auto"/>
-              <w:jc w:val="right"/>
-              <w:rPr>
-                <w:rFonts w:ascii="Calibri" w:eastAsia="Times New Roman" w:hAnsi="Calibri" w:cs="Times New Roman"/>
-                <w:color w:val="000000"/>
-                <w:sz w:val="16"/>
-              </w:rPr>
-            </w:pPr>
-          </w:p>
-        </w:tc>
-        <w:tc>
-          <w:tcPr>
-            <w:tcW w:w="630" w:type="dxa"/>
-            <w:tcBorders>
-              <w:top w:val="nil"/>
-              <w:left w:val="nil"/>
-              <w:bottom w:val="single" w:sz="4" w:space="0" w:color="auto"/>
-              <w:right w:val="single" w:sz="4" w:space="0" w:color="auto"/>
-            </w:tcBorders>
-            <w:shd w:val="clear" w:color="000000" w:fill="FFFFFF"/>
-          </w:tcPr>
-          <w:p>
-            <w:pPr>
-              <w:spacing w:after="0" w:line="240" w:lineRule="auto"/>
-              <w:jc w:val="right"/>
-              <w:rPr>
-                <w:rFonts w:ascii="Calibri" w:eastAsia="Times New Roman" w:hAnsi="Calibri" w:cs="Times New Roman"/>
-                <w:color w:val="000000"/>
-                <w:sz w:val="16"/>
-              </w:rPr>
-            </w:pPr>
+            <w:vAlign w:val="bottom"/>
+          </w:tcPr>
+          <w:p>
+            <w:pPr>
+              <w:spacing w:after="0" w:line="240" w:lineRule="auto"/>
+              <w:jc w:val="right"/>
+              <w:rPr>
+                <w:rFonts w:ascii="Calibri" w:eastAsia="Times New Roman" w:hAnsi="Calibri" w:cs="Times New Roman"/>
+                <w:color w:val="000000"/>
+                <w:sz w:val="16"/>
+              </w:rPr>
+            </w:pPr>
+            <w:r>
+              <w:rPr>
+                <w:rFonts w:ascii="Calibri" w:eastAsia="Times New Roman" w:hAnsi="Calibri" w:cs="Times New Roman"/>
+                <w:color w:val="000000"/>
+                <w:sz w:val="16"/>
+              </w:rPr>
+              <w:t>0</w:t>
+            </w:r>
+          </w:p>
+        </w:tc>
+        <w:tc>
+          <w:tcPr>
+            <w:tcW w:w="630" w:type="dxa"/>
+            <w:tcBorders>
+              <w:top w:val="nil"/>
+              <w:left w:val="nil"/>
+              <w:bottom w:val="single" w:sz="4" w:space="0" w:color="auto"/>
+              <w:right w:val="single" w:sz="4" w:space="0" w:color="auto"/>
+            </w:tcBorders>
+            <w:shd w:val="clear" w:color="000000" w:fill="FFFFFF"/>
+            <w:vAlign w:val="bottom"/>
+          </w:tcPr>
+          <w:p>
+            <w:pPr>
+              <w:spacing w:after="0" w:line="240" w:lineRule="auto"/>
+              <w:jc w:val="right"/>
+              <w:rPr>
+                <w:rFonts w:ascii="Calibri" w:eastAsia="Times New Roman" w:hAnsi="Calibri" w:cs="Times New Roman"/>
+                <w:color w:val="000000"/>
+                <w:sz w:val="16"/>
+              </w:rPr>
+            </w:pPr>
+            <w:r>
+              <w:rPr>
+                <w:rFonts w:ascii="Calibri" w:eastAsia="Times New Roman" w:hAnsi="Calibri" w:cs="Times New Roman"/>
+                <w:color w:val="000000"/>
+                <w:sz w:val="16"/>
+              </w:rPr>
+              <w:t>0</w:t>
+            </w:r>
           </w:p>
         </w:tc>
         <w:tc>
@@ -2878,17 +2914,26 @@
               <w:right w:val="single" w:sz="4" w:space="0" w:color="auto"/>
             </w:tcBorders>
             <w:shd w:val="clear" w:color="000000" w:fill="E2EFDA"/>
-          </w:tcPr>
-          <w:p>
-            <w:pPr>
-              <w:spacing w:after="0" w:line="240" w:lineRule="auto"/>
-              <w:jc w:val="right"/>
-              <w:rPr>
-                <w:rFonts w:ascii="Calibri" w:eastAsia="Times New Roman" w:hAnsi="Calibri" w:cs="Times New Roman"/>
-                <w:color w:val="000000"/>
-                <w:sz w:val="16"/>
-              </w:rPr>
-            </w:pPr>
+            <w:vAlign w:val="bottom"/>
+          </w:tcPr>
+          <w:p>
+            <w:pPr>
+              <w:spacing w:after="0" w:line="240" w:lineRule="auto"/>
+              <w:jc w:val="right"/>
+              <w:rPr>
+                <w:rFonts w:ascii="Calibri" w:eastAsia="Times New Roman" w:hAnsi="Calibri" w:cs="Times New Roman"/>
+                <w:color w:val="000000"/>
+                <w:sz w:val="16"/>
+              </w:rPr>
+            </w:pPr>
+            <w:r>
+              <w:rPr>
+                <w:rFonts w:ascii="Calibri" w:eastAsia="Times New Roman" w:hAnsi="Calibri" w:cs="Times New Roman"/>
+                <w:color w:val="000000"/>
+                <w:sz w:val="16"/>
+              </w:rPr>
+              <w:t>2</w:t>
+            </w:r>
           </w:p>
         </w:tc>
         <w:tc>
@@ -2901,6 +2946,7 @@
               <w:right w:val="single" w:sz="4" w:space="0" w:color="auto"/>
             </w:tcBorders>
             <w:shd w:val="clear" w:color="000000" w:fill="E2EFDA"/>
+            <w:vAlign w:val="bottom"/>
           </w:tcPr>
           <w:p>
             <w:pPr>
@@ -3526,40 +3572,60 @@
               <w:right w:val="single" w:sz="4" w:space="0" w:color="auto"/>
             </w:tcBorders>
             <w:shd w:val="clear" w:color="000000" w:fill="FFFFFF"/>
-          </w:tcPr>
-          <w:p>
-            <w:pPr>
-              <w:spacing w:after="0" w:line="240" w:lineRule="auto"/>
-              <w:jc w:val="right"/>
-              <w:rPr>
-                <w:rFonts w:ascii="Calibri" w:eastAsia="Times New Roman" w:hAnsi="Calibri" w:cs="Times New Roman"/>
-                <w:color w:val="000000"/>
-                <w:sz w:val="16"/>
-              </w:rPr>
-            </w:pPr>
-          </w:p>
-        </w:tc>
-        <w:tc>
-          <w:tcPr>
-            <w:tcW w:w="630" w:type="dxa"/>
-            <w:tcBorders>
-              <w:top w:val="single" w:sz="4" w:space="0" w:color="auto"/>
-              <w:left w:val="nil"/>
-              <w:bottom w:val="single" w:sz="4" w:space="0" w:color="auto"/>
-              <w:right w:val="single" w:sz="4" w:space="0" w:color="auto"/>
-            </w:tcBorders>
-            <w:shd w:val="clear" w:color="000000" w:fill="FFFFFF"/>
-          </w:tcPr>
-          <w:p>
-            <w:pPr>
-              <w:spacing w:after="0" w:line="240" w:lineRule="auto"/>
-              <w:jc w:val="right"/>
-              <w:rPr>
-                <w:rFonts w:ascii="Calibri" w:eastAsia="Times New Roman" w:hAnsi="Calibri" w:cs="Times New Roman"/>
-                <w:color w:val="000000"/>
-                <w:sz w:val="16"/>
-              </w:rPr>
-            </w:pPr>
+            <w:vAlign w:val="bottom"/>
+          </w:tcPr>
+          <w:p>
+            <w:pPr>
+              <w:spacing w:after="0" w:line="240" w:lineRule="auto"/>
+              <w:jc w:val="right"/>
+              <w:rPr>
+                <w:rFonts w:ascii="Calibri" w:eastAsia="Times New Roman" w:hAnsi="Calibri" w:cs="Times New Roman"/>
+                <w:color w:val="000000"/>
+                <w:sz w:val="16"/>
+              </w:rPr>
+            </w:pPr>
+            <w:r>
+              <w:rPr>
+                <w:rFonts w:ascii="Calibri" w:eastAsia="Times New Roman" w:hAnsi="Calibri" w:cs="Times New Roman"/>
+                <w:color w:val="000000"/>
+                <w:sz w:val="16"/>
+              </w:rPr>
+              <w:t>9</w:t>
+            </w:r>
+          </w:p>
+        </w:tc>
+        <w:tc>
+          <w:tcPr>
+            <w:tcW w:w="630" w:type="dxa"/>
+            <w:tcBorders>
+              <w:top w:val="single" w:sz="4" w:space="0" w:color="auto"/>
+              <w:left w:val="nil"/>
+              <w:bottom w:val="single" w:sz="4" w:space="0" w:color="auto"/>
+              <w:right w:val="single" w:sz="4" w:space="0" w:color="auto"/>
+            </w:tcBorders>
+            <w:shd w:val="clear" w:color="000000" w:fill="FFFFFF"/>
+            <w:vAlign w:val="bottom"/>
+          </w:tcPr>
+          <w:p>
+            <w:pPr>
+              <w:spacing w:after="0" w:line="240" w:lineRule="auto"/>
+              <w:jc w:val="right"/>
+              <w:rPr>
+                <w:rFonts w:ascii="Calibri" w:eastAsia="Times New Roman" w:hAnsi="Calibri" w:cs="Times New Roman"/>
+                <w:color w:val="000000"/>
+                <w:sz w:val="16"/>
+              </w:rPr>
+            </w:pPr>
+            <w:r>
+              <w:rPr>
+                <w:rFonts w:ascii="Calibri" w:eastAsia="Times New Roman" w:hAnsi="Calibri" w:cs="Times New Roman"/>
+                <w:color w:val="000000"/>
+                <w:sz w:val="16"/>
+              </w:rPr>
+              <w:t>9</w:t>
+            </w:r>
+            <w:bookmarkStart w:id="0" w:name="_GoBack"/>
+            <w:bookmarkEnd w:id="0"/>
           </w:p>
         </w:tc>
         <w:tc>
@@ -4174,35 +4240,43 @@
               <w:right w:val="single" w:sz="4" w:space="0" w:color="auto"/>
             </w:tcBorders>
             <w:shd w:val="clear" w:color="000000" w:fill="FFFFFF"/>
-          </w:tcPr>
-          <w:p>
-            <w:pPr>
-              <w:spacing w:after="0" w:line="240" w:lineRule="auto"/>
-              <w:ind w:left="1440"/>
-              <w:jc w:val="right"/>
-              <w:rPr>
-                <w:rFonts w:ascii="Calibri" w:eastAsia="Times New Roman" w:hAnsi="Calibri" w:cs="Times New Roman"/>
-                <w:color w:val="000000"/>
-                <w:sz w:val="16"/>
-              </w:rPr>
-            </w:pPr>
-          </w:p>
-        </w:tc>
-        <w:tc>
-          <w:tcPr>
-            <w:tcW w:w="630" w:type="dxa"/>
-            <w:tcBorders>
-              <w:top w:val="single" w:sz="4" w:space="0" w:color="auto"/>
-              <w:left w:val="nil"/>
-              <w:bottom w:val="single" w:sz="4" w:space="0" w:color="auto"/>
-              <w:right w:val="single" w:sz="4" w:space="0" w:color="auto"/>
-            </w:tcBorders>
-            <w:shd w:val="clear" w:color="000000" w:fill="FFFFFF"/>
-          </w:tcPr>
-          <w:p>
-            <w:pPr>
-              <w:spacing w:after="0" w:line="240" w:lineRule="auto"/>
-              <w:ind w:left="1440"/>
+            <w:vAlign w:val="bottom"/>
+          </w:tcPr>
+          <w:p>
+            <w:pPr>
+              <w:spacing w:after="0" w:line="240" w:lineRule="auto"/>
+              <w:jc w:val="right"/>
+              <w:rPr>
+                <w:rFonts w:ascii="Calibri" w:eastAsia="Times New Roman" w:hAnsi="Calibri" w:cs="Times New Roman"/>
+                <w:color w:val="000000"/>
+                <w:sz w:val="16"/>
+              </w:rPr>
+            </w:pPr>
+            <w:r>
+              <w:rPr>
+                <w:rFonts w:ascii="Calibri" w:eastAsia="Times New Roman" w:hAnsi="Calibri" w:cs="Times New Roman"/>
+                <w:color w:val="000000"/>
+                <w:sz w:val="16"/>
+              </w:rPr>
+              <w:t>3</w:t>
+            </w:r>
+          </w:p>
+        </w:tc>
+        <w:tc>
+          <w:tcPr>
+            <w:tcW w:w="630" w:type="dxa"/>
+            <w:tcBorders>
+              <w:top w:val="single" w:sz="4" w:space="0" w:color="auto"/>
+              <w:left w:val="nil"/>
+              <w:bottom w:val="single" w:sz="4" w:space="0" w:color="auto"/>
+              <w:right w:val="single" w:sz="4" w:space="0" w:color="auto"/>
+            </w:tcBorders>
+            <w:shd w:val="clear" w:color="000000" w:fill="FFFFFF"/>
+            <w:vAlign w:val="bottom"/>
+          </w:tcPr>
+          <w:p>
+            <w:pPr>
+              <w:spacing w:after="0" w:line="240" w:lineRule="auto"/>
               <w:jc w:val="right"/>
               <w:rPr>
                 <w:rFonts w:ascii="Calibri" w:eastAsia="Times New Roman" w:hAnsi="Calibri" w:cs="Times New Roman"/>
@@ -4419,15 +4493,14 @@
     </w:p>
     <w:p>
       <w:r>
-        <w:t>Sprint 16 – Delivered n</w:t>
-      </w:r>
-      <w:bookmarkStart w:id="0" w:name="_GoBack"/>
-      <w:bookmarkEnd w:id="0"/>
-      <w:r>
-        <w:t>ew visualizations of adverse events and outcomes</w:t>
+        <w:t>Sprint 16 – Delivered new visualizations of adverse events and outcomes</w:t>
       </w:r>
     </w:p>
-    <w:p/>
+    <w:p>
+      <w:r>
+        <w:t>Sprint 17 – Applied final UI design.  Getting ready for Release 4!</w:t>
+      </w:r>
+    </w:p>
     <w:sectPr>
       <w:pgSz w:w="15840" w:h="12240" w:orient="landscape"/>
       <w:pgMar w:top="810" w:right="990" w:bottom="810" w:left="630" w:header="720" w:footer="720" w:gutter="0"/>
@@ -5128,7 +5201,7 @@
 </file>
 
 <file path=customXml/itemProps1.xml><?xml version="1.0" encoding="utf-8"?>
-<ds:datastoreItem xmlns:ds="http://schemas.openxmlformats.org/officeDocument/2006/customXml" ds:itemID="{79EE3B85-CA71-4777-B6D6-4FFAE937A4F8}">
+<ds:datastoreItem xmlns:ds="http://schemas.openxmlformats.org/officeDocument/2006/customXml" ds:itemID="{95E76578-55DA-4944-9107-5E8A32E4048D}">
   <ds:schemaRefs>
     <ds:schemaRef ds:uri="http://schemas.openxmlformats.org/officeDocument/2006/bibliography"/>
   </ds:schemaRefs>

</xml_diff>

<commit_message>
Updates at the end of Sprint 18
</commit_message>
<xml_diff>
--- a/Agile_Docs/Agile Metrics.docx
+++ b/Agile_Docs/Agile Metrics.docx
@@ -1648,17 +1648,26 @@
               <w:right w:val="single" w:sz="4" w:space="0" w:color="auto"/>
             </w:tcBorders>
             <w:shd w:val="clear" w:color="000000" w:fill="E2EFDA"/>
-          </w:tcPr>
-          <w:p>
-            <w:pPr>
-              <w:spacing w:after="0" w:line="240" w:lineRule="auto"/>
-              <w:jc w:val="right"/>
-              <w:rPr>
-                <w:rFonts w:ascii="Calibri" w:eastAsia="Times New Roman" w:hAnsi="Calibri" w:cs="Times New Roman"/>
-                <w:color w:val="000000"/>
-                <w:sz w:val="16"/>
-              </w:rPr>
-            </w:pPr>
+            <w:vAlign w:val="bottom"/>
+          </w:tcPr>
+          <w:p>
+            <w:pPr>
+              <w:spacing w:after="0" w:line="240" w:lineRule="auto"/>
+              <w:jc w:val="right"/>
+              <w:rPr>
+                <w:rFonts w:ascii="Calibri" w:eastAsia="Times New Roman" w:hAnsi="Calibri" w:cs="Times New Roman"/>
+                <w:color w:val="000000"/>
+                <w:sz w:val="16"/>
+              </w:rPr>
+            </w:pPr>
+            <w:r>
+              <w:rPr>
+                <w:rFonts w:ascii="Calibri" w:eastAsia="Times New Roman" w:hAnsi="Calibri" w:cs="Times New Roman"/>
+                <w:color w:val="000000"/>
+                <w:sz w:val="16"/>
+              </w:rPr>
+              <w:t>2</w:t>
+            </w:r>
           </w:p>
         </w:tc>
         <w:tc>
@@ -2312,17 +2321,26 @@
               <w:right w:val="single" w:sz="4" w:space="0" w:color="auto"/>
             </w:tcBorders>
             <w:shd w:val="clear" w:color="000000" w:fill="FFFFFF"/>
-          </w:tcPr>
-          <w:p>
-            <w:pPr>
-              <w:spacing w:after="0" w:line="240" w:lineRule="auto"/>
-              <w:jc w:val="right"/>
-              <w:rPr>
-                <w:rFonts w:ascii="Calibri" w:eastAsia="Times New Roman" w:hAnsi="Calibri" w:cs="Times New Roman"/>
-                <w:color w:val="000000"/>
-                <w:sz w:val="16"/>
-              </w:rPr>
-            </w:pPr>
+            <w:vAlign w:val="bottom"/>
+          </w:tcPr>
+          <w:p>
+            <w:pPr>
+              <w:spacing w:after="0" w:line="240" w:lineRule="auto"/>
+              <w:jc w:val="right"/>
+              <w:rPr>
+                <w:rFonts w:ascii="Calibri" w:eastAsia="Times New Roman" w:hAnsi="Calibri" w:cs="Times New Roman"/>
+                <w:color w:val="000000"/>
+                <w:sz w:val="16"/>
+              </w:rPr>
+            </w:pPr>
+            <w:r>
+              <w:rPr>
+                <w:rFonts w:ascii="Calibri" w:eastAsia="Times New Roman" w:hAnsi="Calibri" w:cs="Times New Roman"/>
+                <w:color w:val="000000"/>
+                <w:sz w:val="16"/>
+              </w:rPr>
+              <w:t>0</w:t>
+            </w:r>
           </w:p>
         </w:tc>
         <w:tc>
@@ -2958,6 +2976,14 @@
                 <w:sz w:val="16"/>
               </w:rPr>
             </w:pPr>
+            <w:r>
+              <w:rPr>
+                <w:rFonts w:ascii="Calibri" w:eastAsia="Times New Roman" w:hAnsi="Calibri" w:cs="Times New Roman"/>
+                <w:color w:val="000000"/>
+                <w:sz w:val="16"/>
+              </w:rPr>
+              <w:t>4</w:t>
+            </w:r>
           </w:p>
         </w:tc>
         <w:tc>
@@ -2970,6 +2996,7 @@
               <w:right w:val="single" w:sz="4" w:space="0" w:color="auto"/>
             </w:tcBorders>
             <w:shd w:val="clear" w:color="000000" w:fill="E2EFDA"/>
+            <w:vAlign w:val="bottom"/>
           </w:tcPr>
           <w:p>
             <w:pPr>
@@ -3624,31 +3651,38 @@
               </w:rPr>
               <w:t>9</w:t>
             </w:r>
-            <w:bookmarkStart w:id="0" w:name="_GoBack"/>
-            <w:bookmarkEnd w:id="0"/>
-          </w:p>
-        </w:tc>
-        <w:tc>
-          <w:tcPr>
-            <w:tcW w:w="630" w:type="dxa"/>
-            <w:tcBorders>
-              <w:top w:val="single" w:sz="4" w:space="0" w:color="auto"/>
-              <w:left w:val="nil"/>
-              <w:bottom w:val="single" w:sz="4" w:space="0" w:color="auto"/>
-              <w:right w:val="single" w:sz="4" w:space="0" w:color="auto"/>
-            </w:tcBorders>
-            <w:shd w:val="clear" w:color="000000" w:fill="FFFFFF"/>
-          </w:tcPr>
-          <w:p>
-            <w:pPr>
-              <w:spacing w:after="0" w:line="240" w:lineRule="auto"/>
-              <w:jc w:val="right"/>
-              <w:rPr>
-                <w:rFonts w:ascii="Calibri" w:eastAsia="Times New Roman" w:hAnsi="Calibri" w:cs="Times New Roman"/>
-                <w:color w:val="000000"/>
-                <w:sz w:val="16"/>
-              </w:rPr>
-            </w:pPr>
+          </w:p>
+        </w:tc>
+        <w:tc>
+          <w:tcPr>
+            <w:tcW w:w="630" w:type="dxa"/>
+            <w:tcBorders>
+              <w:top w:val="single" w:sz="4" w:space="0" w:color="auto"/>
+              <w:left w:val="nil"/>
+              <w:bottom w:val="single" w:sz="4" w:space="0" w:color="auto"/>
+              <w:right w:val="single" w:sz="4" w:space="0" w:color="auto"/>
+            </w:tcBorders>
+            <w:shd w:val="clear" w:color="000000" w:fill="FFFFFF"/>
+            <w:vAlign w:val="bottom"/>
+          </w:tcPr>
+          <w:p>
+            <w:pPr>
+              <w:spacing w:after="0" w:line="240" w:lineRule="auto"/>
+              <w:jc w:val="right"/>
+              <w:rPr>
+                <w:rFonts w:ascii="Calibri" w:eastAsia="Times New Roman" w:hAnsi="Calibri" w:cs="Times New Roman"/>
+                <w:color w:val="000000"/>
+                <w:sz w:val="16"/>
+              </w:rPr>
+            </w:pPr>
+            <w:r>
+              <w:rPr>
+                <w:rFonts w:ascii="Calibri" w:eastAsia="Times New Roman" w:hAnsi="Calibri" w:cs="Times New Roman"/>
+                <w:color w:val="000000"/>
+                <w:sz w:val="16"/>
+              </w:rPr>
+              <w:t>5</w:t>
+            </w:r>
           </w:p>
         </w:tc>
         <w:tc>
@@ -4284,23 +4318,31 @@
                 <w:sz w:val="16"/>
               </w:rPr>
             </w:pPr>
-          </w:p>
-        </w:tc>
-        <w:tc>
-          <w:tcPr>
-            <w:tcW w:w="630" w:type="dxa"/>
-            <w:tcBorders>
-              <w:top w:val="single" w:sz="4" w:space="0" w:color="auto"/>
-              <w:left w:val="nil"/>
-              <w:bottom w:val="single" w:sz="4" w:space="0" w:color="auto"/>
-              <w:right w:val="single" w:sz="4" w:space="0" w:color="auto"/>
-            </w:tcBorders>
-            <w:shd w:val="clear" w:color="000000" w:fill="FFFFFF"/>
-          </w:tcPr>
-          <w:p>
-            <w:pPr>
-              <w:spacing w:after="0" w:line="240" w:lineRule="auto"/>
-              <w:ind w:left="1440"/>
+            <w:r>
+              <w:rPr>
+                <w:rFonts w:ascii="Calibri" w:eastAsia="Times New Roman" w:hAnsi="Calibri" w:cs="Times New Roman"/>
+                <w:color w:val="000000"/>
+                <w:sz w:val="16"/>
+              </w:rPr>
+              <w:t>10</w:t>
+            </w:r>
+          </w:p>
+        </w:tc>
+        <w:tc>
+          <w:tcPr>
+            <w:tcW w:w="630" w:type="dxa"/>
+            <w:tcBorders>
+              <w:top w:val="single" w:sz="4" w:space="0" w:color="auto"/>
+              <w:left w:val="nil"/>
+              <w:bottom w:val="single" w:sz="4" w:space="0" w:color="auto"/>
+              <w:right w:val="single" w:sz="4" w:space="0" w:color="auto"/>
+            </w:tcBorders>
+            <w:shd w:val="clear" w:color="000000" w:fill="FFFFFF"/>
+            <w:vAlign w:val="bottom"/>
+          </w:tcPr>
+          <w:p>
+            <w:pPr>
+              <w:spacing w:after="0" w:line="240" w:lineRule="auto"/>
               <w:jc w:val="right"/>
               <w:rPr>
                 <w:rFonts w:ascii="Calibri" w:eastAsia="Times New Roman" w:hAnsi="Calibri" w:cs="Times New Roman"/>
@@ -4500,6 +4542,18 @@
       <w:r>
         <w:t>Sprint 17 – Applied final UI design.  Getting ready for Release 4!</w:t>
       </w:r>
+    </w:p>
+    <w:p>
+      <w:r>
+        <w:t>Sprint 18 – Release 4 successfully deployed to production and demonstrated to users!</w:t>
+      </w:r>
+    </w:p>
+    <w:p>
+      <w:r>
+        <w:t xml:space="preserve">Sprint 19 – final tweaks to the user interface based on feedback </w:t>
+      </w:r>
+      <w:bookmarkStart w:id="0" w:name="_GoBack"/>
+      <w:bookmarkEnd w:id="0"/>
     </w:p>
     <w:sectPr>
       <w:pgSz w:w="15840" w:h="12240" w:orient="landscape"/>
@@ -5201,7 +5255,7 @@
 </file>
 
 <file path=customXml/itemProps1.xml><?xml version="1.0" encoding="utf-8"?>
-<ds:datastoreItem xmlns:ds="http://schemas.openxmlformats.org/officeDocument/2006/customXml" ds:itemID="{95E76578-55DA-4944-9107-5E8A32E4048D}">
+<ds:datastoreItem xmlns:ds="http://schemas.openxmlformats.org/officeDocument/2006/customXml" ds:itemID="{3D702549-4408-4EC2-9E8A-C56DBAABCEA9}">
   <ds:schemaRefs>
     <ds:schemaRef ds:uri="http://schemas.openxmlformats.org/officeDocument/2006/bibliography"/>
   </ds:schemaRefs>

</xml_diff>

<commit_message>
Updates at the end of Sprint 19
</commit_message>
<xml_diff>
--- a/Agile_Docs/Agile Metrics.docx
+++ b/Agile_Docs/Agile Metrics.docx
@@ -3008,6 +3008,14 @@
                 <w:sz w:val="16"/>
               </w:rPr>
             </w:pPr>
+            <w:r>
+              <w:rPr>
+                <w:rFonts w:ascii="Calibri" w:eastAsia="Times New Roman" w:hAnsi="Calibri" w:cs="Times New Roman"/>
+                <w:color w:val="000000"/>
+                <w:sz w:val="16"/>
+              </w:rPr>
+              <w:t>2</w:t>
+            </w:r>
           </w:p>
         </w:tc>
         <w:tc>
@@ -4350,6 +4358,14 @@
                 <w:sz w:val="16"/>
               </w:rPr>
             </w:pPr>
+            <w:r>
+              <w:rPr>
+                <w:rFonts w:ascii="Calibri" w:eastAsia="Times New Roman" w:hAnsi="Calibri" w:cs="Times New Roman"/>
+                <w:color w:val="000000"/>
+                <w:sz w:val="16"/>
+              </w:rPr>
+              <w:t>5</w:t>
+            </w:r>
           </w:p>
         </w:tc>
         <w:tc>
@@ -4550,7 +4566,10 @@
     </w:p>
     <w:p>
       <w:r>
-        <w:t xml:space="preserve">Sprint 19 – final tweaks to the user interface based on feedback </w:t>
+        <w:t>Sprint 19 – final tweaks to the u</w:t>
+      </w:r>
+      <w:r>
+        <w:t>ser interface based on feedback.  Release 4.1 deployed to production!</w:t>
       </w:r>
       <w:bookmarkStart w:id="0" w:name="_GoBack"/>
       <w:bookmarkEnd w:id="0"/>
@@ -5255,7 +5274,7 @@
 </file>
 
 <file path=customXml/itemProps1.xml><?xml version="1.0" encoding="utf-8"?>
-<ds:datastoreItem xmlns:ds="http://schemas.openxmlformats.org/officeDocument/2006/customXml" ds:itemID="{3D702549-4408-4EC2-9E8A-C56DBAABCEA9}">
+<ds:datastoreItem xmlns:ds="http://schemas.openxmlformats.org/officeDocument/2006/customXml" ds:itemID="{23AE1DED-4D72-48D8-8453-7DE6A039F3C3}">
   <ds:schemaRefs>
     <ds:schemaRef ds:uri="http://schemas.openxmlformats.org/officeDocument/2006/bibliography"/>
   </ds:schemaRefs>

</xml_diff>